<commit_message>
adding resume, 5801 dir, 3051 assignment 4
</commit_message>
<xml_diff>
--- a/Spring_2019/ABUS_3051/Mod 3 Assign 3 Company Research.docx
+++ b/Spring_2019/ABUS_3051/Mod 3 Assign 3 Company Research.docx
@@ -2,397 +2,6 @@
 <file path=word/document.xml><?xml version="1.0" encoding="utf-8"?>
 <w:document xmlns:wpc="http://schemas.microsoft.com/office/word/2010/wordprocessingCanvas" xmlns:cx="http://schemas.microsoft.com/office/drawing/2014/chartex" xmlns:cx1="http://schemas.microsoft.com/office/drawing/2015/9/8/chartex" xmlns:cx2="http://schemas.microsoft.com/office/drawing/2015/10/21/chartex" xmlns:cx3="http://schemas.microsoft.com/office/drawing/2016/5/9/chartex" xmlns:cx4="http://schemas.microsoft.com/office/drawing/2016/5/10/chartex" xmlns:cx5="http://schemas.microsoft.com/office/drawing/2016/5/11/chartex" xmlns:cx6="http://schemas.microsoft.com/office/drawing/2016/5/12/chartex" xmlns:cx7="http://schemas.microsoft.com/office/drawing/2016/5/13/chartex" xmlns:cx8="http://schemas.microsoft.com/office/drawing/2016/5/14/chartex" xmlns:mc="http://schemas.openxmlformats.org/markup-compatibility/2006" xmlns:aink="http://schemas.microsoft.com/office/drawing/2016/ink" xmlns:am3d="http://schemas.microsoft.com/office/drawing/2017/model3d" xmlns:o="urn:schemas-microsoft-com:office:office" xmlns:r="http://schemas.openxmlformats.org/officeDocument/2006/relationships" xmlns:m="http://schemas.openxmlformats.org/officeDocument/2006/math" xmlns:v="urn:schemas-microsoft-com:vml" xmlns:wp14="http://schemas.microsoft.com/office/word/2010/wordprocessingDrawing" xmlns:wp="http://schemas.openxmlformats.org/drawingml/2006/wordprocessingDrawing" xmlns:w10="urn:schemas-microsoft-com:office:word" xmlns:w="http://schemas.openxmlformats.org/wordprocessingml/2006/main" xmlns:w14="http://schemas.microsoft.com/office/word/2010/wordml" xmlns:w15="http://schemas.microsoft.com/office/word/2012/wordml" xmlns:w16cid="http://schemas.microsoft.com/office/word/2016/wordml/cid" xmlns:w16se="http://schemas.microsoft.com/office/word/2015/wordml/symex" xmlns:wpg="http://schemas.microsoft.com/office/word/2010/wordprocessingGroup" xmlns:wpi="http://schemas.microsoft.com/office/word/2010/wordprocessingInk" xmlns:wne="http://schemas.microsoft.com/office/word/2006/wordml" xmlns:wps="http://schemas.microsoft.com/office/word/2010/wordprocessingShape" mc:Ignorable="w14 w15 w16se w16cid wp14">
   <w:body>
-    <w:p>
-      <w:pPr>
-        <w:pStyle w:val="Heading1"/>
-        <w:jc w:val="center"/>
-      </w:pPr>
-      <w:bookmarkStart w:id="0" w:name="_gjdgxs" w:colFirst="0" w:colLast="0"/>
-      <w:bookmarkEnd w:id="0"/>
-      <w:r>
-        <w:pict>
-          <v:rect id="_x0000_i1025" style="width:0;height:1.5pt" o:hralign="center" o:hrstd="t" o:hr="t" fillcolor="#a0a0a0" stroked="f"/>
-        </w:pict>
-      </w:r>
-      <w:proofErr w:type="spellStart"/>
-      <w:r>
-        <w:rPr>
-          <w:color w:val="980000"/>
-          <w:sz w:val="36"/>
-          <w:szCs w:val="36"/>
-        </w:rPr>
-        <w:t>ABus</w:t>
-      </w:r>
-      <w:proofErr w:type="spellEnd"/>
-      <w:r>
-        <w:rPr>
-          <w:color w:val="980000"/>
-          <w:sz w:val="36"/>
-          <w:szCs w:val="36"/>
-        </w:rPr>
-        <w:t xml:space="preserve"> 3051 Company Research Assignment</w:t>
-      </w:r>
-      <w:r>
-        <w:pict>
-          <v:rect id="_x0000_i1026" style="width:0;height:1.5pt" o:hralign="center" o:hrstd="t" o:hr="t" fillcolor="#a0a0a0" stroked="f"/>
-        </w:pict>
-      </w:r>
-    </w:p>
-    <w:p>
-      <w:pPr>
-        <w:pBdr>
-          <w:top w:val="nil"/>
-          <w:left w:val="nil"/>
-          <w:bottom w:val="nil"/>
-          <w:right w:val="nil"/>
-          <w:between w:val="nil"/>
-        </w:pBdr>
-        <w:spacing w:before="240" w:after="60"/>
-        <w:rPr>
-          <w:color w:val="000000"/>
-          <w:sz w:val="24"/>
-          <w:szCs w:val="24"/>
-        </w:rPr>
-      </w:pPr>
-      <w:bookmarkStart w:id="1" w:name="_30j0zll" w:colFirst="0" w:colLast="0"/>
-      <w:bookmarkEnd w:id="1"/>
-      <w:r>
-        <w:rPr>
-          <w:color w:val="000000"/>
-          <w:sz w:val="24"/>
-          <w:szCs w:val="24"/>
-        </w:rPr>
-        <w:t>There a several reasons to investigate a company’s culture but for the purposes of this assignment you will research companies where you have found jobs posted that align with your skills, knowledge and level of experience.  Addit</w:t>
-      </w:r>
-      <w:r>
-        <w:rPr>
-          <w:sz w:val="24"/>
-          <w:szCs w:val="24"/>
-        </w:rPr>
-        <w:t>ionally, it is important t</w:t>
-      </w:r>
-      <w:r>
-        <w:rPr>
-          <w:sz w:val="24"/>
-          <w:szCs w:val="24"/>
-        </w:rPr>
-        <w:t xml:space="preserve">o have company information ready to share at an interview, as a </w:t>
-      </w:r>
-      <w:r>
-        <w:rPr>
-          <w:color w:val="000000"/>
-          <w:sz w:val="24"/>
-          <w:szCs w:val="24"/>
-        </w:rPr>
-        <w:t xml:space="preserve">key complaint of hiring managers is the candidate not knowing about the company </w:t>
-      </w:r>
-      <w:r>
-        <w:rPr>
-          <w:sz w:val="24"/>
-          <w:szCs w:val="24"/>
-        </w:rPr>
-        <w:t>and doing advance research</w:t>
-      </w:r>
-      <w:r>
-        <w:rPr>
-          <w:color w:val="000000"/>
-          <w:sz w:val="24"/>
-          <w:szCs w:val="24"/>
-        </w:rPr>
-        <w:t xml:space="preserve">. </w:t>
-      </w:r>
-    </w:p>
-    <w:p>
-      <w:pPr>
-        <w:spacing w:before="240" w:after="60"/>
-        <w:rPr>
-          <w:b/>
-          <w:sz w:val="24"/>
-          <w:szCs w:val="24"/>
-        </w:rPr>
-      </w:pPr>
-      <w:r>
-        <w:rPr>
-          <w:sz w:val="24"/>
-          <w:szCs w:val="24"/>
-        </w:rPr>
-        <w:t xml:space="preserve">This assignment has two parts. </w:t>
-      </w:r>
-      <w:r>
-        <w:rPr>
-          <w:b/>
-          <w:sz w:val="24"/>
-          <w:szCs w:val="24"/>
-        </w:rPr>
-        <w:t>Part I is the Career Interest Review section</w:t>
-      </w:r>
-      <w:r>
-        <w:rPr>
-          <w:sz w:val="24"/>
-          <w:szCs w:val="24"/>
-        </w:rPr>
-        <w:t xml:space="preserve">. </w:t>
-      </w:r>
-      <w:r>
-        <w:rPr>
-          <w:b/>
-          <w:sz w:val="24"/>
-          <w:szCs w:val="24"/>
-        </w:rPr>
-        <w:t>Part I</w:t>
-      </w:r>
-      <w:r>
-        <w:rPr>
-          <w:b/>
-          <w:sz w:val="24"/>
-          <w:szCs w:val="24"/>
-        </w:rPr>
-        <w:t>I is the Company Research section.</w:t>
-      </w:r>
-    </w:p>
-    <w:p>
-      <w:pPr>
-        <w:numPr>
-          <w:ilvl w:val="0"/>
-          <w:numId w:val="2"/>
-        </w:numPr>
-        <w:rPr>
-          <w:sz w:val="24"/>
-          <w:szCs w:val="24"/>
-        </w:rPr>
-      </w:pPr>
-      <w:r>
-        <w:rPr>
-          <w:b/>
-          <w:sz w:val="24"/>
-          <w:szCs w:val="24"/>
-        </w:rPr>
-        <w:t>Make a COPY of this document template and save it to your computer.</w:t>
-      </w:r>
-      <w:r>
-        <w:rPr>
-          <w:sz w:val="24"/>
-          <w:szCs w:val="24"/>
-        </w:rPr>
-        <w:t xml:space="preserve"> Put your name on your copy of the document.</w:t>
-      </w:r>
-      <w:r>
-        <w:rPr>
-          <w:sz w:val="24"/>
-          <w:szCs w:val="24"/>
-        </w:rPr>
-        <w:br/>
-      </w:r>
-    </w:p>
-    <w:p>
-      <w:pPr>
-        <w:numPr>
-          <w:ilvl w:val="0"/>
-          <w:numId w:val="2"/>
-        </w:numPr>
-        <w:rPr>
-          <w:sz w:val="24"/>
-          <w:szCs w:val="24"/>
-        </w:rPr>
-      </w:pPr>
-      <w:r>
-        <w:rPr>
-          <w:sz w:val="24"/>
-          <w:szCs w:val="24"/>
-        </w:rPr>
-        <w:t>Complete both Part I and Part II of the assignment.</w:t>
-      </w:r>
-    </w:p>
-    <w:p>
-      <w:pPr>
-        <w:numPr>
-          <w:ilvl w:val="1"/>
-          <w:numId w:val="2"/>
-        </w:numPr>
-        <w:rPr>
-          <w:sz w:val="24"/>
-          <w:szCs w:val="24"/>
-        </w:rPr>
-      </w:pPr>
-      <w:r>
-        <w:rPr>
-          <w:sz w:val="24"/>
-          <w:szCs w:val="24"/>
-        </w:rPr>
-        <w:t>Part I is a series of questions about your career intere</w:t>
-      </w:r>
-      <w:r>
-        <w:rPr>
-          <w:sz w:val="24"/>
-          <w:szCs w:val="24"/>
-        </w:rPr>
-        <w:t>sts. Answer each question with a paragraph.</w:t>
-      </w:r>
-    </w:p>
-    <w:p>
-      <w:pPr>
-        <w:numPr>
-          <w:ilvl w:val="1"/>
-          <w:numId w:val="2"/>
-        </w:numPr>
-        <w:rPr>
-          <w:sz w:val="24"/>
-          <w:szCs w:val="24"/>
-        </w:rPr>
-      </w:pPr>
-      <w:r>
-        <w:rPr>
-          <w:sz w:val="24"/>
-          <w:szCs w:val="24"/>
-        </w:rPr>
-        <w:t xml:space="preserve">In Part II, taking into consideration the interests you indicated in your Career Interest Review, research 5 relevant companies and complete the table. Be </w:t>
-      </w:r>
-      <w:r>
-        <w:rPr>
-          <w:sz w:val="24"/>
-          <w:szCs w:val="24"/>
-          <w:u w:val="single"/>
-        </w:rPr>
-        <w:t>specific</w:t>
-      </w:r>
-      <w:r>
-        <w:rPr>
-          <w:sz w:val="24"/>
-          <w:szCs w:val="24"/>
-        </w:rPr>
-        <w:t xml:space="preserve"> about your reasons for including each of the </w:t>
-      </w:r>
-      <w:r>
-        <w:rPr>
-          <w:b/>
-          <w:color w:val="980000"/>
-          <w:sz w:val="24"/>
-          <w:szCs w:val="24"/>
-        </w:rPr>
-        <w:t>FIV</w:t>
-      </w:r>
-      <w:r>
-        <w:rPr>
-          <w:b/>
-          <w:color w:val="980000"/>
-          <w:sz w:val="24"/>
-          <w:szCs w:val="24"/>
-        </w:rPr>
-        <w:t>E</w:t>
-      </w:r>
-      <w:r>
-        <w:rPr>
-          <w:b/>
-          <w:sz w:val="24"/>
-          <w:szCs w:val="24"/>
-        </w:rPr>
-        <w:t xml:space="preserve"> </w:t>
-      </w:r>
-      <w:r>
-        <w:rPr>
-          <w:sz w:val="24"/>
-          <w:szCs w:val="24"/>
-        </w:rPr>
-        <w:t xml:space="preserve">companies. </w:t>
-      </w:r>
-      <w:r>
-        <w:rPr>
-          <w:sz w:val="24"/>
-          <w:szCs w:val="24"/>
-        </w:rPr>
-        <w:br/>
-      </w:r>
-      <w:r>
-        <w:rPr>
-          <w:sz w:val="24"/>
-          <w:szCs w:val="24"/>
-        </w:rPr>
-        <w:br/>
-        <w:t>*Do research on the company’s website, Glassdoor, Indeed, Google or any search engine that will pull up news. Connecting with someone in the company who can provide some insight or information is also helpful such as a contact through Linked</w:t>
-      </w:r>
-      <w:r>
-        <w:rPr>
-          <w:sz w:val="24"/>
-          <w:szCs w:val="24"/>
-        </w:rPr>
-        <w:t xml:space="preserve">In or someone who is connected through your LinkedIn contact who works for the company you are researching. </w:t>
-      </w:r>
-      <w:r>
-        <w:rPr>
-          <w:sz w:val="24"/>
-          <w:szCs w:val="24"/>
-        </w:rPr>
-        <w:br/>
-      </w:r>
-    </w:p>
-    <w:p>
-      <w:pPr>
-        <w:numPr>
-          <w:ilvl w:val="0"/>
-          <w:numId w:val="2"/>
-        </w:numPr>
-        <w:spacing w:after="60"/>
-        <w:rPr>
-          <w:sz w:val="24"/>
-          <w:szCs w:val="24"/>
-        </w:rPr>
-      </w:pPr>
-      <w:r>
-        <w:rPr>
-          <w:sz w:val="24"/>
-          <w:szCs w:val="24"/>
-        </w:rPr>
-        <w:t xml:space="preserve">After saving this document, submit the completed form as an attachment via the Assignment tool. </w:t>
-      </w:r>
-    </w:p>
-    <w:p>
-      <w:pPr>
-        <w:pBdr>
-          <w:top w:val="nil"/>
-          <w:left w:val="nil"/>
-          <w:bottom w:val="nil"/>
-          <w:right w:val="nil"/>
-          <w:between w:val="nil"/>
-        </w:pBdr>
-        <w:spacing w:before="240" w:after="60"/>
-        <w:rPr>
-          <w:sz w:val="20"/>
-          <w:szCs w:val="20"/>
-        </w:rPr>
-      </w:pPr>
-    </w:p>
-    <w:p>
-      <w:pPr>
-        <w:pBdr>
-          <w:top w:val="nil"/>
-          <w:left w:val="nil"/>
-          <w:bottom w:val="nil"/>
-          <w:right w:val="nil"/>
-          <w:between w:val="nil"/>
-        </w:pBdr>
-        <w:spacing w:before="240" w:after="60"/>
-        <w:rPr>
-          <w:sz w:val="20"/>
-          <w:szCs w:val="20"/>
-        </w:rPr>
-      </w:pPr>
-    </w:p>
-    <w:p>
-      <w:pPr>
-        <w:pBdr>
-          <w:top w:val="nil"/>
-          <w:left w:val="nil"/>
-          <w:bottom w:val="nil"/>
-          <w:right w:val="nil"/>
-          <w:between w:val="nil"/>
-        </w:pBdr>
-        <w:spacing w:before="240" w:after="60"/>
-        <w:rPr>
-          <w:sz w:val="20"/>
-          <w:szCs w:val="20"/>
-        </w:rPr>
-      </w:pPr>
-    </w:p>
     <w:p>
       <w:pPr>
         <w:pBdr>
@@ -414,7 +23,6 @@
           <w:sz w:val="24"/>
           <w:szCs w:val="24"/>
         </w:rPr>
-        <w:lastRenderedPageBreak/>
         <w:t>Instructions</w:t>
       </w:r>
       <w:r>
@@ -626,13 +234,7 @@
         <w:rPr>
           <w:color w:val="000000"/>
         </w:rPr>
-        <w:t>The fact that I am a junior working towards a Bachelor of Science in Computer Science will be extremely crucial for me to be su</w:t>
-      </w:r>
-      <w:r>
-        <w:rPr>
-          <w:color w:val="000000"/>
-        </w:rPr>
-        <w:t xml:space="preserve">ccessful in the field. In addition to my degree, my prior experience working in a mentorship with a previous software engineer has given me the knowledge of what working in the field really entails, </w:t>
+        <w:t xml:space="preserve">The fact that I am a junior working towards a Bachelor of Science in Computer Science will be extremely crucial for me to be successful in the field. In addition to my degree, my prior experience working in a mentorship with a previous software engineer has given me the knowledge of what working in the field really entails, </w:t>
       </w:r>
       <w:proofErr w:type="gramStart"/>
       <w:r>
@@ -804,21 +406,14 @@
                 <w:color w:val="980000"/>
               </w:rPr>
             </w:pPr>
-            <w:bookmarkStart w:id="2" w:name="_1fob9te" w:colFirst="0" w:colLast="0"/>
-            <w:bookmarkEnd w:id="2"/>
+            <w:bookmarkStart w:id="0" w:name="_1fob9te" w:colFirst="0" w:colLast="0"/>
+            <w:bookmarkEnd w:id="0"/>
             <w:r>
               <w:rPr>
                 <w:b/>
                 <w:color w:val="980000"/>
               </w:rPr>
-              <w:t>C</w:t>
-            </w:r>
-            <w:r>
-              <w:rPr>
-                <w:b/>
-                <w:color w:val="980000"/>
-              </w:rPr>
-              <w:t>ompany Name &amp;</w:t>
+              <w:t>Company Name &amp;</w:t>
             </w:r>
             <w:r>
               <w:rPr>
@@ -1084,15 +679,7 @@
                 <w:i/>
                 <w:color w:val="943734"/>
               </w:rPr>
-              <w:t>Does it match with your v</w:t>
-            </w:r>
-            <w:r>
-              <w:rPr>
-                <w:b/>
-                <w:i/>
-                <w:color w:val="943734"/>
-              </w:rPr>
-              <w:t>alues? How?</w:t>
+              <w:t>Does it match with your values? How?</w:t>
             </w:r>
           </w:p>
           <w:p>
@@ -1283,7 +870,6 @@
                 <w:between w:val="nil"/>
               </w:pBdr>
               <w:spacing w:before="100" w:after="100"/>
-              <w:ind w:left="54"/>
               <w:rPr>
                 <w:rFonts w:ascii="Times New Roman" w:eastAsia="Times New Roman" w:hAnsi="Times New Roman" w:cs="Times New Roman"/>
               </w:rPr>
@@ -1312,7 +898,6 @@
                 <w:between w:val="nil"/>
               </w:pBdr>
               <w:spacing w:before="100" w:after="100"/>
-              <w:ind w:left="54"/>
               <w:rPr>
                 <w:rFonts w:ascii="Times New Roman" w:eastAsia="Times New Roman" w:hAnsi="Times New Roman" w:cs="Times New Roman"/>
               </w:rPr>
@@ -1405,58 +990,43 @@
                 <w:rFonts w:ascii="Times New Roman" w:hAnsi="Times New Roman" w:cs="Times New Roman"/>
                 <w:shd w:val="clear" w:color="auto" w:fill="FFFFFF"/>
               </w:rPr>
-              <w:t>teration planning, coding, design reviews, and technical discussions to determine</w:t>
-            </w:r>
-            <w:r>
-              <w:rPr>
-                <w:rFonts w:ascii="Times New Roman" w:hAnsi="Times New Roman" w:cs="Times New Roman"/>
-                <w:shd w:val="clear" w:color="auto" w:fill="FFFFFF"/>
-              </w:rPr>
-              <w:t xml:space="preserve"> the direction of a project.</w:t>
-            </w:r>
-          </w:p>
-          <w:p>
-            <w:pPr>
-              <w:pBdr>
-                <w:top w:val="nil"/>
-                <w:left w:val="nil"/>
-                <w:bottom w:val="nil"/>
-                <w:right w:val="nil"/>
-                <w:between w:val="nil"/>
-              </w:pBdr>
-              <w:spacing w:before="100" w:after="100"/>
-              <w:rPr>
-                <w:rFonts w:ascii="Times New Roman" w:eastAsia="Times New Roman" w:hAnsi="Times New Roman" w:cs="Times New Roman"/>
-              </w:rPr>
-            </w:pPr>
-          </w:p>
-          <w:p>
-            <w:pPr>
-              <w:pBdr>
-                <w:top w:val="nil"/>
-                <w:left w:val="nil"/>
-                <w:bottom w:val="nil"/>
-                <w:right w:val="nil"/>
-                <w:between w:val="nil"/>
-              </w:pBdr>
-              <w:spacing w:before="100" w:after="100"/>
-              <w:rPr>
-                <w:rFonts w:ascii="Times New Roman" w:eastAsia="Times New Roman" w:hAnsi="Times New Roman" w:cs="Times New Roman"/>
-              </w:rPr>
-            </w:pPr>
-            <w:r>
-              <w:rPr>
-                <w:rFonts w:ascii="Times New Roman" w:eastAsia="Times New Roman" w:hAnsi="Times New Roman" w:cs="Times New Roman"/>
-              </w:rPr>
-              <w:t>This position requires a minimum of 8 years in the industry, meaning that I am extremely un</w:t>
-            </w:r>
-            <w:bookmarkStart w:id="3" w:name="_GoBack"/>
-            <w:bookmarkEnd w:id="3"/>
-            <w:r>
-              <w:rPr>
-                <w:rFonts w:ascii="Times New Roman" w:eastAsia="Times New Roman" w:hAnsi="Times New Roman" w:cs="Times New Roman"/>
-              </w:rPr>
-              <w:t>qualified.</w:t>
+              <w:t>teration planning, coding, design reviews, and technical discussions to determine the direction of a project.</w:t>
+            </w:r>
+          </w:p>
+          <w:p>
+            <w:pPr>
+              <w:pBdr>
+                <w:top w:val="nil"/>
+                <w:left w:val="nil"/>
+                <w:bottom w:val="nil"/>
+                <w:right w:val="nil"/>
+                <w:between w:val="nil"/>
+              </w:pBdr>
+              <w:spacing w:before="100" w:after="100"/>
+              <w:rPr>
+                <w:rFonts w:ascii="Times New Roman" w:eastAsia="Times New Roman" w:hAnsi="Times New Roman" w:cs="Times New Roman"/>
+              </w:rPr>
+            </w:pPr>
+          </w:p>
+          <w:p>
+            <w:pPr>
+              <w:pBdr>
+                <w:top w:val="nil"/>
+                <w:left w:val="nil"/>
+                <w:bottom w:val="nil"/>
+                <w:right w:val="nil"/>
+                <w:between w:val="nil"/>
+              </w:pBdr>
+              <w:spacing w:before="100" w:after="100"/>
+              <w:rPr>
+                <w:rFonts w:ascii="Times New Roman" w:eastAsia="Times New Roman" w:hAnsi="Times New Roman" w:cs="Times New Roman"/>
+              </w:rPr>
+            </w:pPr>
+            <w:r>
+              <w:rPr>
+                <w:rFonts w:ascii="Times New Roman" w:eastAsia="Times New Roman" w:hAnsi="Times New Roman" w:cs="Times New Roman"/>
+              </w:rPr>
+              <w:t>This position requires a minimum of 8 years in the industry, meaning that I am extremely unqualified.</w:t>
             </w:r>
           </w:p>
           <w:p>
@@ -1886,23 +1456,25 @@
                 <w:color w:val="000000"/>
                 <w:shd w:val="clear" w:color="auto" w:fill="FFFFFF"/>
               </w:rPr>
-              <w:t>t</w:t>
-            </w:r>
+              <w:t xml:space="preserve">this sort of inclusivity is </w:t>
+            </w:r>
+            <w:proofErr w:type="gramStart"/>
             <w:r>
               <w:rPr>
                 <w:rFonts w:ascii="Times New Roman" w:hAnsi="Times New Roman" w:cs="Times New Roman"/>
                 <w:color w:val="000000"/>
                 <w:shd w:val="clear" w:color="auto" w:fill="FFFFFF"/>
               </w:rPr>
-              <w:t xml:space="preserve">his sort of inclusivity </w:t>
-            </w:r>
+              <w:t>definitely appealing</w:t>
+            </w:r>
+            <w:proofErr w:type="gramEnd"/>
             <w:r>
               <w:rPr>
                 <w:rFonts w:ascii="Times New Roman" w:hAnsi="Times New Roman" w:cs="Times New Roman"/>
                 <w:color w:val="000000"/>
                 <w:shd w:val="clear" w:color="auto" w:fill="FFFFFF"/>
               </w:rPr>
-              <w:t>is</w:t>
+              <w:t xml:space="preserve"> to me because I value the ideal of individuality in the workplace. Being given the opportunity to </w:t>
             </w:r>
             <w:r>
               <w:rPr>
@@ -1910,50 +1482,8 @@
                 <w:color w:val="000000"/>
                 <w:shd w:val="clear" w:color="auto" w:fill="FFFFFF"/>
               </w:rPr>
-              <w:t xml:space="preserve"> </w:t>
-            </w:r>
-            <w:proofErr w:type="gramStart"/>
-            <w:r>
-              <w:rPr>
-                <w:rFonts w:ascii="Times New Roman" w:hAnsi="Times New Roman" w:cs="Times New Roman"/>
-                <w:color w:val="000000"/>
-                <w:shd w:val="clear" w:color="auto" w:fill="FFFFFF"/>
-              </w:rPr>
-              <w:t>definitely appealing</w:t>
-            </w:r>
-            <w:proofErr w:type="gramEnd"/>
-            <w:r>
-              <w:rPr>
-                <w:rFonts w:ascii="Times New Roman" w:hAnsi="Times New Roman" w:cs="Times New Roman"/>
-                <w:color w:val="000000"/>
-                <w:shd w:val="clear" w:color="auto" w:fill="FFFFFF"/>
-              </w:rPr>
-              <w:t xml:space="preserve"> to me because I value the ideal of individuality in the workplace. Being given the opportunity to </w:t>
-            </w:r>
-            <w:r>
-              <w:rPr>
-                <w:rFonts w:ascii="Times New Roman" w:hAnsi="Times New Roman" w:cs="Times New Roman"/>
-                <w:color w:val="000000"/>
-                <w:shd w:val="clear" w:color="auto" w:fill="FFFFFF"/>
-              </w:rPr>
               <w:lastRenderedPageBreak/>
-              <w:t>be myself, while also working on projects using my own devices is exactly what I am looking for in a career.</w:t>
-            </w:r>
-            <w:r>
-              <w:rPr>
-                <w:rFonts w:ascii="Times New Roman" w:hAnsi="Times New Roman" w:cs="Times New Roman"/>
-                <w:color w:val="000000"/>
-                <w:shd w:val="clear" w:color="auto" w:fill="FFFFFF"/>
-              </w:rPr>
-              <w:t xml:space="preserve"> </w:t>
-            </w:r>
-            <w:r>
-              <w:rPr>
-                <w:rFonts w:ascii="Times New Roman" w:hAnsi="Times New Roman" w:cs="Times New Roman"/>
-                <w:color w:val="000000"/>
-                <w:shd w:val="clear" w:color="auto" w:fill="FFFFFF"/>
-              </w:rPr>
-              <w:t> I especially resonate with the value of having fun while being the best because I am the type of person that loves competition and finds enjoyment in striving to constantly be better.</w:t>
+              <w:t>be myself, while also working on projects using my own devices is exactly what I am looking for in a career.  I especially resonate with the value of having fun while being the best because I am the type of person that loves competition and finds enjoyment in striving to constantly be better.</w:t>
             </w:r>
           </w:p>
         </w:tc>
@@ -2035,6 +1565,12 @@
               </w:rPr>
               <w:t>2</w:t>
             </w:r>
+            <w:r>
+              <w:rPr>
+                <w:color w:val="980000"/>
+              </w:rPr>
+              <w:t xml:space="preserve"> Google Headquarters (Googleplex building) in Mountain View, California</w:t>
+            </w:r>
           </w:p>
           <w:p>
             <w:pPr>
@@ -2145,7 +1681,15 @@
               <w:rPr>
                 <w:rFonts w:ascii="Times New Roman" w:eastAsia="Times New Roman" w:hAnsi="Times New Roman" w:cs="Times New Roman"/>
               </w:rPr>
-              <w:t xml:space="preserve"> </w:t>
+              <w:lastRenderedPageBreak/>
+              <w:t xml:space="preserve">Google specializes in internet-related services and products, producing software as well as hardware, and online advertising technologies, search engine systems, and cloud </w:t>
+            </w:r>
+            <w:r>
+              <w:rPr>
+                <w:rFonts w:ascii="Times New Roman" w:eastAsia="Times New Roman" w:hAnsi="Times New Roman" w:cs="Times New Roman"/>
+              </w:rPr>
+              <w:lastRenderedPageBreak/>
+              <w:t xml:space="preserve">storage systems. </w:t>
             </w:r>
           </w:p>
           <w:p>
@@ -2266,7 +1810,144 @@
               <w:rPr>
                 <w:rFonts w:ascii="Times New Roman" w:eastAsia="Times New Roman" w:hAnsi="Times New Roman" w:cs="Times New Roman"/>
               </w:rPr>
-              <w:t xml:space="preserve"> </w:t>
+              <w:lastRenderedPageBreak/>
+              <w:t>1-</w:t>
+            </w:r>
+            <w:r>
+              <w:rPr>
+                <w:rFonts w:ascii="Times New Roman" w:eastAsia="Times New Roman" w:hAnsi="Times New Roman" w:cs="Times New Roman"/>
+              </w:rPr>
+              <w:t xml:space="preserve"> Software Engineering Intern</w:t>
+            </w:r>
+          </w:p>
+          <w:p>
+            <w:pPr>
+              <w:pBdr>
+                <w:top w:val="nil"/>
+                <w:left w:val="nil"/>
+                <w:bottom w:val="nil"/>
+                <w:right w:val="nil"/>
+                <w:between w:val="nil"/>
+              </w:pBdr>
+              <w:spacing w:before="100" w:after="100"/>
+              <w:rPr>
+                <w:rFonts w:ascii="Times New Roman" w:eastAsia="Times New Roman" w:hAnsi="Times New Roman" w:cs="Times New Roman"/>
+              </w:rPr>
+            </w:pPr>
+            <w:r>
+              <w:rPr>
+                <w:rFonts w:ascii="Times New Roman" w:eastAsia="Times New Roman" w:hAnsi="Times New Roman" w:cs="Times New Roman"/>
+              </w:rPr>
+              <w:t xml:space="preserve">Description: </w:t>
+            </w:r>
+            <w:r>
+              <w:rPr>
+                <w:rFonts w:ascii="Times New Roman" w:eastAsia="Times New Roman" w:hAnsi="Times New Roman" w:cs="Times New Roman"/>
+              </w:rPr>
+              <w:t>W</w:t>
+            </w:r>
+            <w:r>
+              <w:rPr>
+                <w:rFonts w:ascii="Times New Roman" w:eastAsia="Times New Roman" w:hAnsi="Times New Roman" w:cs="Times New Roman"/>
+              </w:rPr>
+              <w:t xml:space="preserve">orking with </w:t>
+            </w:r>
+            <w:r>
+              <w:rPr>
+                <w:rFonts w:ascii="Times New Roman" w:eastAsia="Times New Roman" w:hAnsi="Times New Roman" w:cs="Times New Roman"/>
+              </w:rPr>
+              <w:t xml:space="preserve">google leaders in developing distributable software systems as well as smaller projects related to Google Ads, YouTube on android, and UI development with Android </w:t>
+            </w:r>
+            <w:r>
+              <w:rPr>
+                <w:rFonts w:ascii="Times New Roman" w:eastAsia="Times New Roman" w:hAnsi="Times New Roman" w:cs="Times New Roman"/>
+              </w:rPr>
+              <w:lastRenderedPageBreak/>
+              <w:t>subsystems</w:t>
+            </w:r>
+          </w:p>
+          <w:p>
+            <w:pPr>
+              <w:pBdr>
+                <w:top w:val="nil"/>
+                <w:left w:val="nil"/>
+                <w:bottom w:val="nil"/>
+                <w:right w:val="nil"/>
+                <w:between w:val="nil"/>
+              </w:pBdr>
+              <w:spacing w:before="100" w:after="100"/>
+              <w:rPr>
+                <w:rFonts w:ascii="Times New Roman" w:eastAsia="Times New Roman" w:hAnsi="Times New Roman" w:cs="Times New Roman"/>
+              </w:rPr>
+            </w:pPr>
+            <w:r>
+              <w:rPr>
+                <w:rFonts w:ascii="Times New Roman" w:eastAsia="Times New Roman" w:hAnsi="Times New Roman" w:cs="Times New Roman"/>
+              </w:rPr>
+              <w:t>Currently, I believe I am qualified for this position</w:t>
+            </w:r>
+          </w:p>
+          <w:p>
+            <w:pPr>
+              <w:pBdr>
+                <w:top w:val="nil"/>
+                <w:left w:val="nil"/>
+                <w:bottom w:val="nil"/>
+                <w:right w:val="nil"/>
+                <w:between w:val="nil"/>
+              </w:pBdr>
+              <w:spacing w:before="100" w:after="100"/>
+              <w:rPr>
+                <w:rFonts w:ascii="Times New Roman" w:eastAsia="Times New Roman" w:hAnsi="Times New Roman" w:cs="Times New Roman"/>
+              </w:rPr>
+            </w:pPr>
+            <w:r>
+              <w:rPr>
+                <w:rFonts w:ascii="Times New Roman" w:eastAsia="Times New Roman" w:hAnsi="Times New Roman" w:cs="Times New Roman"/>
+              </w:rPr>
+              <w:t>2- Software Engineer in Machine Learning</w:t>
+            </w:r>
+          </w:p>
+          <w:p>
+            <w:pPr>
+              <w:pBdr>
+                <w:top w:val="nil"/>
+                <w:left w:val="nil"/>
+                <w:bottom w:val="nil"/>
+                <w:right w:val="nil"/>
+                <w:between w:val="nil"/>
+              </w:pBdr>
+              <w:spacing w:before="100" w:after="100"/>
+              <w:rPr>
+                <w:rFonts w:ascii="Times New Roman" w:eastAsia="Times New Roman" w:hAnsi="Times New Roman" w:cs="Times New Roman"/>
+              </w:rPr>
+            </w:pPr>
+            <w:r>
+              <w:rPr>
+                <w:rFonts w:ascii="Times New Roman" w:eastAsia="Times New Roman" w:hAnsi="Times New Roman" w:cs="Times New Roman"/>
+              </w:rPr>
+              <w:t>Description: Developing systems such as Google Voice Search and Google Image Search to make user inputs more predictive as well as faster and engaging</w:t>
+            </w:r>
+          </w:p>
+          <w:p>
+            <w:pPr>
+              <w:pBdr>
+                <w:top w:val="nil"/>
+                <w:left w:val="nil"/>
+                <w:bottom w:val="nil"/>
+                <w:right w:val="nil"/>
+                <w:between w:val="nil"/>
+              </w:pBdr>
+              <w:spacing w:before="100" w:after="100"/>
+              <w:rPr>
+                <w:rFonts w:ascii="Times New Roman" w:eastAsia="Times New Roman" w:hAnsi="Times New Roman" w:cs="Times New Roman"/>
+              </w:rPr>
+            </w:pPr>
+            <w:r>
+              <w:rPr>
+                <w:rFonts w:ascii="Times New Roman" w:eastAsia="Times New Roman" w:hAnsi="Times New Roman" w:cs="Times New Roman"/>
+              </w:rPr>
+              <w:t>Because this position requires a minimum of 3 years working on machine learning research, I am not qualified to apply</w:t>
             </w:r>
           </w:p>
           <w:p>
@@ -2366,7 +2047,163 @@
               <w:rPr>
                 <w:rFonts w:ascii="Times New Roman" w:eastAsia="Times New Roman" w:hAnsi="Times New Roman" w:cs="Times New Roman"/>
               </w:rPr>
-              <w:t xml:space="preserve"> </w:t>
+              <w:lastRenderedPageBreak/>
+              <w:t>Google’s mission is to “organize the world’s information and make it universally accessible and useful”.</w:t>
+            </w:r>
+          </w:p>
+          <w:p>
+            <w:pPr>
+              <w:pBdr>
+                <w:top w:val="nil"/>
+                <w:left w:val="nil"/>
+                <w:bottom w:val="nil"/>
+                <w:right w:val="nil"/>
+                <w:between w:val="nil"/>
+              </w:pBdr>
+              <w:spacing w:before="100" w:after="100"/>
+              <w:rPr>
+                <w:rFonts w:ascii="Times New Roman" w:eastAsia="Times New Roman" w:hAnsi="Times New Roman" w:cs="Times New Roman"/>
+              </w:rPr>
+            </w:pPr>
+            <w:r>
+              <w:rPr>
+                <w:rFonts w:ascii="Times New Roman" w:eastAsia="Times New Roman" w:hAnsi="Times New Roman" w:cs="Times New Roman"/>
+              </w:rPr>
+              <w:t xml:space="preserve">In detail, the primary elements of their mission </w:t>
+            </w:r>
+            <w:proofErr w:type="gramStart"/>
+            <w:r>
+              <w:rPr>
+                <w:rFonts w:ascii="Times New Roman" w:eastAsia="Times New Roman" w:hAnsi="Times New Roman" w:cs="Times New Roman"/>
+              </w:rPr>
+              <w:t>is</w:t>
+            </w:r>
+            <w:proofErr w:type="gramEnd"/>
+            <w:r>
+              <w:rPr>
+                <w:rFonts w:ascii="Times New Roman" w:eastAsia="Times New Roman" w:hAnsi="Times New Roman" w:cs="Times New Roman"/>
+              </w:rPr>
+              <w:t>:</w:t>
+            </w:r>
+          </w:p>
+          <w:p>
+            <w:pPr>
+              <w:pBdr>
+                <w:top w:val="nil"/>
+                <w:left w:val="nil"/>
+                <w:bottom w:val="nil"/>
+                <w:right w:val="nil"/>
+                <w:between w:val="nil"/>
+              </w:pBdr>
+              <w:spacing w:before="100" w:after="100"/>
+              <w:rPr>
+                <w:rFonts w:ascii="Times New Roman" w:eastAsia="Times New Roman" w:hAnsi="Times New Roman" w:cs="Times New Roman"/>
+              </w:rPr>
+            </w:pPr>
+            <w:r>
+              <w:rPr>
+                <w:rFonts w:ascii="Times New Roman" w:eastAsia="Times New Roman" w:hAnsi="Times New Roman" w:cs="Times New Roman"/>
+              </w:rPr>
+              <w:lastRenderedPageBreak/>
+              <w:t>1- World’s Information</w:t>
+            </w:r>
+          </w:p>
+          <w:p>
+            <w:pPr>
+              <w:pBdr>
+                <w:top w:val="nil"/>
+                <w:left w:val="nil"/>
+                <w:bottom w:val="nil"/>
+                <w:right w:val="nil"/>
+                <w:between w:val="nil"/>
+              </w:pBdr>
+              <w:spacing w:before="100" w:after="100"/>
+              <w:rPr>
+                <w:rFonts w:ascii="Times New Roman" w:eastAsia="Times New Roman" w:hAnsi="Times New Roman" w:cs="Times New Roman"/>
+              </w:rPr>
+            </w:pPr>
+            <w:r>
+              <w:rPr>
+                <w:rFonts w:ascii="Times New Roman" w:eastAsia="Times New Roman" w:hAnsi="Times New Roman" w:cs="Times New Roman"/>
+              </w:rPr>
+              <w:t>2- Organization</w:t>
+            </w:r>
+          </w:p>
+          <w:p>
+            <w:pPr>
+              <w:pBdr>
+                <w:top w:val="nil"/>
+                <w:left w:val="nil"/>
+                <w:bottom w:val="nil"/>
+                <w:right w:val="nil"/>
+                <w:between w:val="nil"/>
+              </w:pBdr>
+              <w:spacing w:before="100" w:after="100"/>
+              <w:rPr>
+                <w:rFonts w:ascii="Times New Roman" w:eastAsia="Times New Roman" w:hAnsi="Times New Roman" w:cs="Times New Roman"/>
+              </w:rPr>
+            </w:pPr>
+            <w:r>
+              <w:rPr>
+                <w:rFonts w:ascii="Times New Roman" w:eastAsia="Times New Roman" w:hAnsi="Times New Roman" w:cs="Times New Roman"/>
+              </w:rPr>
+              <w:t>3- Universal Accessibility</w:t>
+            </w:r>
+          </w:p>
+          <w:p>
+            <w:pPr>
+              <w:pBdr>
+                <w:top w:val="nil"/>
+                <w:left w:val="nil"/>
+                <w:bottom w:val="nil"/>
+                <w:right w:val="nil"/>
+                <w:between w:val="nil"/>
+              </w:pBdr>
+              <w:spacing w:before="100" w:after="100"/>
+              <w:rPr>
+                <w:rFonts w:ascii="Times New Roman" w:eastAsia="Times New Roman" w:hAnsi="Times New Roman" w:cs="Times New Roman"/>
+              </w:rPr>
+            </w:pPr>
+            <w:r>
+              <w:rPr>
+                <w:rFonts w:ascii="Times New Roman" w:eastAsia="Times New Roman" w:hAnsi="Times New Roman" w:cs="Times New Roman"/>
+              </w:rPr>
+              <w:t>4-</w:t>
+            </w:r>
+            <w:r>
+              <w:rPr>
+                <w:rFonts w:ascii="Times New Roman" w:eastAsia="Times New Roman" w:hAnsi="Times New Roman" w:cs="Times New Roman"/>
+              </w:rPr>
+              <w:t>Usefulness</w:t>
+            </w:r>
+          </w:p>
+          <w:p>
+            <w:pPr>
+              <w:pBdr>
+                <w:top w:val="nil"/>
+                <w:left w:val="nil"/>
+                <w:bottom w:val="nil"/>
+                <w:right w:val="nil"/>
+                <w:between w:val="nil"/>
+              </w:pBdr>
+              <w:spacing w:before="100" w:after="100"/>
+              <w:rPr>
+                <w:rFonts w:ascii="Times New Roman" w:eastAsia="Times New Roman" w:hAnsi="Times New Roman" w:cs="Times New Roman"/>
+              </w:rPr>
+            </w:pPr>
+            <w:proofErr w:type="gramStart"/>
+            <w:r>
+              <w:rPr>
+                <w:rFonts w:ascii="Times New Roman" w:eastAsia="Times New Roman" w:hAnsi="Times New Roman" w:cs="Times New Roman"/>
+              </w:rPr>
+              <w:t>Generally speaking, Google</w:t>
+            </w:r>
+            <w:proofErr w:type="gramEnd"/>
+            <w:r>
+              <w:rPr>
+                <w:rFonts w:ascii="Times New Roman" w:eastAsia="Times New Roman" w:hAnsi="Times New Roman" w:cs="Times New Roman"/>
+              </w:rPr>
+              <w:t xml:space="preserve"> intends to make large amounts of information that is both accurate and useful accessible to everyone, including parts of the word that doesn’t typically have access to such information</w:t>
             </w:r>
           </w:p>
           <w:p>
@@ -2509,7 +2346,29 @@
               <w:rPr>
                 <w:rFonts w:ascii="Times New Roman" w:eastAsia="Times New Roman" w:hAnsi="Times New Roman" w:cs="Times New Roman"/>
               </w:rPr>
-              <w:t xml:space="preserve"> </w:t>
+              <w:lastRenderedPageBreak/>
+              <w:t xml:space="preserve">Upon reading Google’s main mission, I applaud their drive to make knowledge accessible to everyone in the world. I believe that it is important for everyone to know the facts about a topic </w:t>
+            </w:r>
+            <w:proofErr w:type="gramStart"/>
+            <w:r>
+              <w:rPr>
+                <w:rFonts w:ascii="Times New Roman" w:eastAsia="Times New Roman" w:hAnsi="Times New Roman" w:cs="Times New Roman"/>
+              </w:rPr>
+              <w:t>in order to</w:t>
+            </w:r>
+            <w:proofErr w:type="gramEnd"/>
+            <w:r>
+              <w:rPr>
+                <w:rFonts w:ascii="Times New Roman" w:eastAsia="Times New Roman" w:hAnsi="Times New Roman" w:cs="Times New Roman"/>
+              </w:rPr>
+              <w:t xml:space="preserve"> use that information correctly and to also make informed </w:t>
+            </w:r>
+            <w:r>
+              <w:rPr>
+                <w:rFonts w:ascii="Times New Roman" w:eastAsia="Times New Roman" w:hAnsi="Times New Roman" w:cs="Times New Roman"/>
+              </w:rPr>
+              <w:lastRenderedPageBreak/>
+              <w:t>decisions in their life. In addition to their corporate mission, the company’s culture states that that they are open, innovative, and follow hands-on approaches to their work. While this does sound appealing, there was a sense that most entry-level positions in the company don’t involve much individuality, but instead implore a “worker” mentality.</w:t>
             </w:r>
           </w:p>
         </w:tc>
@@ -2537,6 +2396,50 @@
                 <w:rFonts w:ascii="Times New Roman" w:eastAsia="Times New Roman" w:hAnsi="Times New Roman" w:cs="Times New Roman"/>
               </w:rPr>
             </w:pPr>
+            <w:r>
+              <w:rPr>
+                <w:rFonts w:ascii="Times New Roman" w:eastAsia="Times New Roman" w:hAnsi="Times New Roman" w:cs="Times New Roman"/>
+              </w:rPr>
+              <w:lastRenderedPageBreak/>
+              <w:t xml:space="preserve">Google currently has </w:t>
+            </w:r>
+            <w:r>
+              <w:rPr>
+                <w:rFonts w:ascii="Times New Roman" w:eastAsia="Times New Roman" w:hAnsi="Times New Roman" w:cs="Times New Roman"/>
+              </w:rPr>
+              <w:t>85</w:t>
+            </w:r>
+            <w:r>
+              <w:rPr>
+                <w:rFonts w:ascii="Times New Roman" w:eastAsia="Times New Roman" w:hAnsi="Times New Roman" w:cs="Times New Roman"/>
+              </w:rPr>
+              <w:t xml:space="preserve">,000 full-time employees, where 23,000 are in research and development. This is a really large </w:t>
+            </w:r>
+            <w:r>
+              <w:rPr>
+                <w:rFonts w:ascii="Times New Roman" w:eastAsia="Times New Roman" w:hAnsi="Times New Roman" w:cs="Times New Roman"/>
+              </w:rPr>
+              <w:t>number and</w:t>
+            </w:r>
+            <w:r>
+              <w:rPr>
+                <w:rFonts w:ascii="Times New Roman" w:eastAsia="Times New Roman" w:hAnsi="Times New Roman" w:cs="Times New Roman"/>
+              </w:rPr>
+              <w:t xml:space="preserve"> is not surprising in the least bit considering the magnitude of the company and their reach. </w:t>
+            </w:r>
+            <w:r>
+              <w:rPr>
+                <w:rFonts w:ascii="Times New Roman" w:eastAsia="Times New Roman" w:hAnsi="Times New Roman" w:cs="Times New Roman"/>
+              </w:rPr>
+              <w:t xml:space="preserve">I prefer smaller to </w:t>
+            </w:r>
+            <w:r>
+              <w:rPr>
+                <w:rFonts w:ascii="Times New Roman" w:eastAsia="Times New Roman" w:hAnsi="Times New Roman" w:cs="Times New Roman"/>
+              </w:rPr>
+              <w:lastRenderedPageBreak/>
+              <w:t xml:space="preserve">medium sized companies that encourage employees to be individuals, and while working for Google sounds great on paper, the size of the company is a bit off-putting. </w:t>
+            </w:r>
           </w:p>
         </w:tc>
       </w:tr>
@@ -2577,6 +2480,19 @@
               </w:rPr>
               <w:t>3</w:t>
             </w:r>
+            <w:r>
+              <w:rPr>
+                <w:color w:val="980000"/>
+              </w:rPr>
+              <w:t xml:space="preserve"> Thomson Reuters </w:t>
+            </w:r>
+            <w:r>
+              <w:rPr>
+                <w:color w:val="980000"/>
+              </w:rPr>
+              <w:lastRenderedPageBreak/>
+              <w:t>Corporate office in Eagan, MN</w:t>
+            </w:r>
           </w:p>
           <w:p>
             <w:pPr>
@@ -2690,26 +2606,38 @@
               <w:lastRenderedPageBreak/>
               <w:t xml:space="preserve"> </w:t>
             </w:r>
-          </w:p>
-          <w:p>
-            <w:pPr>
-              <w:pBdr>
-                <w:top w:val="nil"/>
-                <w:left w:val="nil"/>
-                <w:bottom w:val="nil"/>
-                <w:right w:val="nil"/>
-                <w:between w:val="nil"/>
-              </w:pBdr>
-              <w:spacing w:before="100" w:after="100"/>
-              <w:rPr>
-                <w:rFonts w:ascii="Times New Roman" w:eastAsia="Times New Roman" w:hAnsi="Times New Roman" w:cs="Times New Roman"/>
-              </w:rPr>
-            </w:pPr>
+            <w:r>
+              <w:rPr>
+                <w:rFonts w:ascii="Times New Roman" w:eastAsia="Times New Roman" w:hAnsi="Times New Roman" w:cs="Times New Roman"/>
+              </w:rPr>
+              <w:t xml:space="preserve">Thomson Reuters specializes in </w:t>
+            </w:r>
             <w:r>
               <w:rPr>
                 <w:rFonts w:ascii="Times New Roman" w:eastAsia="Times New Roman" w:hAnsi="Times New Roman" w:cs="Times New Roman"/>
               </w:rPr>
               <w:lastRenderedPageBreak/>
+              <w:t>information distribution to various business and professionals across diverse industries. These industries include, but are not limited to automotive, technology, government, as well as news and media</w:t>
+            </w:r>
+          </w:p>
+          <w:p>
+            <w:pPr>
+              <w:pBdr>
+                <w:top w:val="nil"/>
+                <w:left w:val="nil"/>
+                <w:bottom w:val="nil"/>
+                <w:right w:val="nil"/>
+                <w:between w:val="nil"/>
+              </w:pBdr>
+              <w:spacing w:before="100" w:after="100"/>
+              <w:rPr>
+                <w:rFonts w:ascii="Times New Roman" w:eastAsia="Times New Roman" w:hAnsi="Times New Roman" w:cs="Times New Roman"/>
+              </w:rPr>
+            </w:pPr>
+            <w:r>
+              <w:rPr>
+                <w:rFonts w:ascii="Times New Roman" w:eastAsia="Times New Roman" w:hAnsi="Times New Roman" w:cs="Times New Roman"/>
+              </w:rPr>
               <w:t xml:space="preserve"> </w:t>
             </w:r>
           </w:p>
@@ -2792,6 +2720,124 @@
               <w:lastRenderedPageBreak/>
               <w:t xml:space="preserve"> </w:t>
             </w:r>
+            <w:r>
+              <w:rPr>
+                <w:rFonts w:ascii="Times New Roman" w:eastAsia="Times New Roman" w:hAnsi="Times New Roman" w:cs="Times New Roman"/>
+              </w:rPr>
+              <w:t>1- Software Engineer Intern</w:t>
+            </w:r>
+          </w:p>
+          <w:p>
+            <w:pPr>
+              <w:pBdr>
+                <w:top w:val="nil"/>
+                <w:left w:val="nil"/>
+                <w:bottom w:val="nil"/>
+                <w:right w:val="nil"/>
+                <w:between w:val="nil"/>
+              </w:pBdr>
+              <w:spacing w:before="100" w:after="100"/>
+              <w:rPr>
+                <w:rFonts w:ascii="Times New Roman" w:eastAsia="Times New Roman" w:hAnsi="Times New Roman" w:cs="Times New Roman"/>
+              </w:rPr>
+            </w:pPr>
+            <w:r>
+              <w:rPr>
+                <w:rFonts w:ascii="Times New Roman" w:eastAsia="Times New Roman" w:hAnsi="Times New Roman" w:cs="Times New Roman"/>
+              </w:rPr>
+              <w:lastRenderedPageBreak/>
+              <w:t xml:space="preserve">Description: </w:t>
+            </w:r>
+            <w:r>
+              <w:rPr>
+                <w:rFonts w:ascii="Times New Roman" w:eastAsia="Times New Roman" w:hAnsi="Times New Roman" w:cs="Times New Roman"/>
+              </w:rPr>
+              <w:t>Designing and developing web-based research solutions to customers, gain exposure with performance analysis, and investigating system operation issues by performing root cause analysis</w:t>
+            </w:r>
+          </w:p>
+          <w:p>
+            <w:pPr>
+              <w:pBdr>
+                <w:top w:val="nil"/>
+                <w:left w:val="nil"/>
+                <w:bottom w:val="nil"/>
+                <w:right w:val="nil"/>
+                <w:between w:val="nil"/>
+              </w:pBdr>
+              <w:spacing w:before="100" w:after="100"/>
+              <w:rPr>
+                <w:rFonts w:ascii="Times New Roman" w:eastAsia="Times New Roman" w:hAnsi="Times New Roman" w:cs="Times New Roman"/>
+              </w:rPr>
+            </w:pPr>
+            <w:r>
+              <w:rPr>
+                <w:rFonts w:ascii="Times New Roman" w:eastAsia="Times New Roman" w:hAnsi="Times New Roman" w:cs="Times New Roman"/>
+              </w:rPr>
+              <w:t>I am currently qualified to apply for this position</w:t>
+            </w:r>
+          </w:p>
+          <w:p>
+            <w:pPr>
+              <w:pBdr>
+                <w:top w:val="nil"/>
+                <w:left w:val="nil"/>
+                <w:bottom w:val="nil"/>
+                <w:right w:val="nil"/>
+                <w:between w:val="nil"/>
+              </w:pBdr>
+              <w:spacing w:before="100" w:after="100"/>
+              <w:rPr>
+                <w:rFonts w:ascii="Times New Roman" w:eastAsia="Times New Roman" w:hAnsi="Times New Roman" w:cs="Times New Roman"/>
+              </w:rPr>
+            </w:pPr>
+            <w:r>
+              <w:rPr>
+                <w:rFonts w:ascii="Times New Roman" w:eastAsia="Times New Roman" w:hAnsi="Times New Roman" w:cs="Times New Roman"/>
+              </w:rPr>
+              <w:t>2- Site Reliability Engineer</w:t>
+            </w:r>
+          </w:p>
+          <w:p>
+            <w:pPr>
+              <w:pBdr>
+                <w:top w:val="nil"/>
+                <w:left w:val="nil"/>
+                <w:bottom w:val="nil"/>
+                <w:right w:val="nil"/>
+                <w:between w:val="nil"/>
+              </w:pBdr>
+              <w:spacing w:before="100" w:after="100"/>
+              <w:rPr>
+                <w:rFonts w:ascii="Times New Roman" w:eastAsia="Times New Roman" w:hAnsi="Times New Roman" w:cs="Times New Roman"/>
+              </w:rPr>
+            </w:pPr>
+            <w:r>
+              <w:rPr>
+                <w:rFonts w:ascii="Times New Roman" w:eastAsia="Times New Roman" w:hAnsi="Times New Roman" w:cs="Times New Roman"/>
+              </w:rPr>
+              <w:t>Description: Responsibilities include designing and implementing systems to ensure the global availability of their products and services, evaluating services before and after production releases, and fixing problems that impact those services.</w:t>
+            </w:r>
+          </w:p>
+          <w:p>
+            <w:pPr>
+              <w:pBdr>
+                <w:top w:val="nil"/>
+                <w:left w:val="nil"/>
+                <w:bottom w:val="nil"/>
+                <w:right w:val="nil"/>
+                <w:between w:val="nil"/>
+              </w:pBdr>
+              <w:spacing w:before="100" w:after="100"/>
+              <w:rPr>
+                <w:rFonts w:ascii="Times New Roman" w:eastAsia="Times New Roman" w:hAnsi="Times New Roman" w:cs="Times New Roman"/>
+              </w:rPr>
+            </w:pPr>
+            <w:r>
+              <w:rPr>
+                <w:rFonts w:ascii="Times New Roman" w:eastAsia="Times New Roman" w:hAnsi="Times New Roman" w:cs="Times New Roman"/>
+              </w:rPr>
+              <w:t>I will first need to get my BS degree in Computer Science to apply, so I am not currently qualified</w:t>
+            </w:r>
           </w:p>
         </w:tc>
         <w:tc>
@@ -2827,7 +2873,76 @@
               <w:rPr>
                 <w:rFonts w:ascii="Times New Roman" w:eastAsia="Times New Roman" w:hAnsi="Times New Roman" w:cs="Times New Roman"/>
               </w:rPr>
-              <w:t xml:space="preserve"> </w:t>
+              <w:lastRenderedPageBreak/>
+              <w:t xml:space="preserve">According to the </w:t>
+            </w:r>
+            <w:r>
+              <w:rPr>
+                <w:rFonts w:ascii="Times New Roman" w:eastAsia="Times New Roman" w:hAnsi="Times New Roman" w:cs="Times New Roman"/>
+              </w:rPr>
+              <w:t>company’s</w:t>
+            </w:r>
+            <w:r>
+              <w:rPr>
+                <w:rFonts w:ascii="Times New Roman" w:eastAsia="Times New Roman" w:hAnsi="Times New Roman" w:cs="Times New Roman"/>
+              </w:rPr>
+              <w:t xml:space="preserve"> site, </w:t>
+            </w:r>
+            <w:r>
+              <w:rPr>
+                <w:rFonts w:ascii="Times New Roman" w:eastAsia="Times New Roman" w:hAnsi="Times New Roman" w:cs="Times New Roman"/>
+              </w:rPr>
+              <w:lastRenderedPageBreak/>
+              <w:t xml:space="preserve">they value interpersonal skill, technical aptitude, and innovative thinking. In general, their goal is to use these values </w:t>
+            </w:r>
+            <w:proofErr w:type="gramStart"/>
+            <w:r>
+              <w:rPr>
+                <w:rFonts w:ascii="Times New Roman" w:eastAsia="Times New Roman" w:hAnsi="Times New Roman" w:cs="Times New Roman"/>
+              </w:rPr>
+              <w:t>in order to</w:t>
+            </w:r>
+            <w:proofErr w:type="gramEnd"/>
+            <w:r>
+              <w:rPr>
+                <w:rFonts w:ascii="Times New Roman" w:eastAsia="Times New Roman" w:hAnsi="Times New Roman" w:cs="Times New Roman"/>
+              </w:rPr>
+              <w:t xml:space="preserve"> reinvent the way their customers work by “unraveling complex situations” and “advancing their business while </w:t>
+            </w:r>
+            <w:r>
+              <w:rPr>
+                <w:rFonts w:ascii="Times New Roman" w:eastAsia="Times New Roman" w:hAnsi="Times New Roman" w:cs="Times New Roman"/>
+              </w:rPr>
+              <w:t>gaining a competitive advantage with trusted answers”.</w:t>
+            </w:r>
+          </w:p>
+          <w:p>
+            <w:pPr>
+              <w:pBdr>
+                <w:top w:val="nil"/>
+                <w:left w:val="nil"/>
+                <w:bottom w:val="nil"/>
+                <w:right w:val="nil"/>
+                <w:between w:val="nil"/>
+              </w:pBdr>
+              <w:spacing w:before="100" w:after="100"/>
+              <w:rPr>
+                <w:rFonts w:ascii="Times New Roman" w:eastAsia="Times New Roman" w:hAnsi="Times New Roman" w:cs="Times New Roman"/>
+              </w:rPr>
+            </w:pPr>
+            <w:proofErr w:type="gramStart"/>
+            <w:r>
+              <w:rPr>
+                <w:rFonts w:ascii="Times New Roman" w:eastAsia="Times New Roman" w:hAnsi="Times New Roman" w:cs="Times New Roman"/>
+              </w:rPr>
+              <w:t>In essence, Reuters</w:t>
+            </w:r>
+            <w:proofErr w:type="gramEnd"/>
+            <w:r>
+              <w:rPr>
+                <w:rFonts w:ascii="Times New Roman" w:eastAsia="Times New Roman" w:hAnsi="Times New Roman" w:cs="Times New Roman"/>
+              </w:rPr>
+              <w:t xml:space="preserve"> values information handling and the distribution of this information in a responsible manner.</w:t>
             </w:r>
           </w:p>
         </w:tc>
@@ -2865,7 +2980,27 @@
               <w:rPr>
                 <w:rFonts w:ascii="Times New Roman" w:eastAsia="Times New Roman" w:hAnsi="Times New Roman" w:cs="Times New Roman"/>
               </w:rPr>
-              <w:t xml:space="preserve"> </w:t>
+              <w:lastRenderedPageBreak/>
+              <w:t xml:space="preserve">As mentioned before, I value the distribution of </w:t>
+            </w:r>
+            <w:r>
+              <w:rPr>
+                <w:rFonts w:ascii="Times New Roman" w:eastAsia="Times New Roman" w:hAnsi="Times New Roman" w:cs="Times New Roman"/>
+              </w:rPr>
+              <w:lastRenderedPageBreak/>
+              <w:t>knowledge to various sources since I believe knowledge is extremely valuable in our world. Because of this, I would say that the compan</w:t>
+            </w:r>
+            <w:r>
+              <w:rPr>
+                <w:rFonts w:ascii="Times New Roman" w:eastAsia="Times New Roman" w:hAnsi="Times New Roman" w:cs="Times New Roman"/>
+              </w:rPr>
+              <w:t>y’s values</w:t>
+            </w:r>
+            <w:r>
+              <w:rPr>
+                <w:rFonts w:ascii="Times New Roman" w:eastAsia="Times New Roman" w:hAnsi="Times New Roman" w:cs="Times New Roman"/>
+              </w:rPr>
+              <w:t xml:space="preserve"> and overall corporate mission align with my mentality and values.</w:t>
             </w:r>
           </w:p>
         </w:tc>
@@ -2893,6 +3028,34 @@
                 <w:rFonts w:ascii="Times New Roman" w:eastAsia="Times New Roman" w:hAnsi="Times New Roman" w:cs="Times New Roman"/>
               </w:rPr>
             </w:pPr>
+            <w:r>
+              <w:rPr>
+                <w:rFonts w:ascii="Times New Roman" w:eastAsia="Times New Roman" w:hAnsi="Times New Roman" w:cs="Times New Roman"/>
+              </w:rPr>
+              <w:lastRenderedPageBreak/>
+              <w:t xml:space="preserve">The office in Minnesota employees a little over </w:t>
+            </w:r>
+            <w:r>
+              <w:rPr>
+                <w:rFonts w:ascii="Times New Roman" w:eastAsia="Times New Roman" w:hAnsi="Times New Roman" w:cs="Times New Roman"/>
+              </w:rPr>
+              <w:lastRenderedPageBreak/>
+              <w:t xml:space="preserve">6,700 people mostly in corporate business units. While the company overall has 45,000 employees across the world, the specific position I am interested in at the Eagan location works </w:t>
+            </w:r>
+            <w:proofErr w:type="gramStart"/>
+            <w:r>
+              <w:rPr>
+                <w:rFonts w:ascii="Times New Roman" w:eastAsia="Times New Roman" w:hAnsi="Times New Roman" w:cs="Times New Roman"/>
+              </w:rPr>
+              <w:t>in regards to</w:t>
+            </w:r>
+            <w:proofErr w:type="gramEnd"/>
+            <w:r>
+              <w:rPr>
+                <w:rFonts w:ascii="Times New Roman" w:eastAsia="Times New Roman" w:hAnsi="Times New Roman" w:cs="Times New Roman"/>
+              </w:rPr>
+              <w:t xml:space="preserve"> the amount of people I would be working with.</w:t>
+            </w:r>
           </w:p>
         </w:tc>
       </w:tr>
@@ -2931,7 +3094,8 @@
               <w:rPr>
                 <w:color w:val="980000"/>
               </w:rPr>
-              <w:t>4</w:t>
+              <w:lastRenderedPageBreak/>
+              <w:t>4 Amazon Offices in Minneapolis, Minnesota</w:t>
             </w:r>
           </w:p>
           <w:p>
@@ -3040,8 +3204,29 @@
               <w:rPr>
                 <w:rFonts w:ascii="Times New Roman" w:eastAsia="Times New Roman" w:hAnsi="Times New Roman" w:cs="Times New Roman"/>
               </w:rPr>
-              <w:t xml:space="preserve"> </w:t>
-            </w:r>
+              <w:t xml:space="preserve">In general, Amazon is world’s largest online retailer as well as a prominent cloud services provider. They not only </w:t>
+            </w:r>
+            <w:r>
+              <w:rPr>
+                <w:rFonts w:ascii="Times New Roman" w:eastAsia="Times New Roman" w:hAnsi="Times New Roman" w:cs="Times New Roman"/>
+              </w:rPr>
+              <w:t>sell consumer goods made by other companies, but also develop their own devices such as the well-known kindle e-book reader and their Fire TV device</w:t>
+            </w:r>
+          </w:p>
+          <w:p>
+            <w:pPr>
+              <w:pBdr>
+                <w:top w:val="nil"/>
+                <w:left w:val="nil"/>
+                <w:bottom w:val="nil"/>
+                <w:right w:val="nil"/>
+                <w:between w:val="nil"/>
+              </w:pBdr>
+              <w:spacing w:before="100" w:after="100"/>
+              <w:rPr>
+                <w:rFonts w:ascii="Times New Roman" w:eastAsia="Times New Roman" w:hAnsi="Times New Roman" w:cs="Times New Roman"/>
+              </w:rPr>
+            </w:pPr>
           </w:p>
         </w:tc>
         <w:tc>
@@ -3077,7 +3262,124 @@
               <w:rPr>
                 <w:rFonts w:ascii="Times New Roman" w:eastAsia="Times New Roman" w:hAnsi="Times New Roman" w:cs="Times New Roman"/>
               </w:rPr>
-              <w:t xml:space="preserve"> </w:t>
+              <w:t>1- Cloud Application Architect</w:t>
+            </w:r>
+          </w:p>
+          <w:p>
+            <w:pPr>
+              <w:pBdr>
+                <w:top w:val="nil"/>
+                <w:left w:val="nil"/>
+                <w:bottom w:val="nil"/>
+                <w:right w:val="nil"/>
+                <w:between w:val="nil"/>
+              </w:pBdr>
+              <w:spacing w:before="100" w:after="100"/>
+              <w:rPr>
+                <w:rFonts w:ascii="Times New Roman" w:eastAsia="Times New Roman" w:hAnsi="Times New Roman" w:cs="Times New Roman"/>
+              </w:rPr>
+            </w:pPr>
+            <w:r>
+              <w:rPr>
+                <w:rFonts w:ascii="Times New Roman" w:eastAsia="Times New Roman" w:hAnsi="Times New Roman" w:cs="Times New Roman"/>
+              </w:rPr>
+              <w:t>Description: Architecting and developing customer applications, and working with technical leaders alongside the company’s business and infrastructure teams</w:t>
+            </w:r>
+          </w:p>
+          <w:p>
+            <w:pPr>
+              <w:pBdr>
+                <w:top w:val="nil"/>
+                <w:left w:val="nil"/>
+                <w:bottom w:val="nil"/>
+                <w:right w:val="nil"/>
+                <w:between w:val="nil"/>
+              </w:pBdr>
+              <w:spacing w:before="100" w:after="100"/>
+              <w:rPr>
+                <w:rFonts w:ascii="Times New Roman" w:eastAsia="Times New Roman" w:hAnsi="Times New Roman" w:cs="Times New Roman"/>
+              </w:rPr>
+            </w:pPr>
+            <w:r>
+              <w:rPr>
+                <w:rFonts w:ascii="Times New Roman" w:eastAsia="Times New Roman" w:hAnsi="Times New Roman" w:cs="Times New Roman"/>
+              </w:rPr>
+              <w:t>I am not currently qualified to apply for this position.</w:t>
+            </w:r>
+          </w:p>
+          <w:p>
+            <w:pPr>
+              <w:pBdr>
+                <w:top w:val="nil"/>
+                <w:left w:val="nil"/>
+                <w:bottom w:val="nil"/>
+                <w:right w:val="nil"/>
+                <w:between w:val="nil"/>
+              </w:pBdr>
+              <w:spacing w:before="100" w:after="100"/>
+              <w:rPr>
+                <w:rFonts w:ascii="Times New Roman" w:eastAsia="Times New Roman" w:hAnsi="Times New Roman" w:cs="Times New Roman"/>
+              </w:rPr>
+            </w:pPr>
+            <w:r>
+              <w:rPr>
+                <w:rFonts w:ascii="Times New Roman" w:eastAsia="Times New Roman" w:hAnsi="Times New Roman" w:cs="Times New Roman"/>
+              </w:rPr>
+              <w:t>2- Software Development Manager</w:t>
+            </w:r>
+          </w:p>
+          <w:p>
+            <w:pPr>
+              <w:pBdr>
+                <w:top w:val="nil"/>
+                <w:left w:val="nil"/>
+                <w:bottom w:val="nil"/>
+                <w:right w:val="nil"/>
+                <w:between w:val="nil"/>
+              </w:pBdr>
+              <w:spacing w:before="100" w:after="100"/>
+              <w:rPr>
+                <w:rFonts w:ascii="Times New Roman" w:eastAsia="Times New Roman" w:hAnsi="Times New Roman" w:cs="Times New Roman"/>
+              </w:rPr>
+            </w:pPr>
+            <w:r>
+              <w:rPr>
+                <w:rFonts w:ascii="Times New Roman" w:eastAsia="Times New Roman" w:hAnsi="Times New Roman" w:cs="Times New Roman"/>
+              </w:rPr>
+              <w:t xml:space="preserve">Description: leading a team of engineers to design and implement new systems, as well as developing tools for scaled networks within the </w:t>
+            </w:r>
+            <w:r>
+              <w:rPr>
+                <w:rFonts w:ascii="Times New Roman" w:eastAsia="Times New Roman" w:hAnsi="Times New Roman" w:cs="Times New Roman"/>
+              </w:rPr>
+              <w:t>company’s</w:t>
+            </w:r>
+            <w:r>
+              <w:rPr>
+                <w:rFonts w:ascii="Times New Roman" w:eastAsia="Times New Roman" w:hAnsi="Times New Roman" w:cs="Times New Roman"/>
+              </w:rPr>
+              <w:t xml:space="preserve"> system</w:t>
+            </w:r>
+          </w:p>
+          <w:p>
+            <w:pPr>
+              <w:pBdr>
+                <w:top w:val="nil"/>
+                <w:left w:val="nil"/>
+                <w:bottom w:val="nil"/>
+                <w:right w:val="nil"/>
+                <w:between w:val="nil"/>
+              </w:pBdr>
+              <w:spacing w:before="100" w:after="100"/>
+              <w:rPr>
+                <w:rFonts w:ascii="Times New Roman" w:eastAsia="Times New Roman" w:hAnsi="Times New Roman" w:cs="Times New Roman"/>
+              </w:rPr>
+            </w:pPr>
+            <w:r>
+              <w:rPr>
+                <w:rFonts w:ascii="Times New Roman" w:eastAsia="Times New Roman" w:hAnsi="Times New Roman" w:cs="Times New Roman"/>
+              </w:rPr>
+              <w:t>I am not currently qualified to apply for this position</w:t>
             </w:r>
           </w:p>
         </w:tc>
@@ -3114,7 +3416,26 @@
               <w:rPr>
                 <w:rFonts w:ascii="Times New Roman" w:eastAsia="Times New Roman" w:hAnsi="Times New Roman" w:cs="Times New Roman"/>
               </w:rPr>
-              <w:t xml:space="preserve"> </w:t>
+              <w:t>According to their website, Amazon’s mission is “to be the world’s most customer-centric company, where customers can discover anything the might want to buy”</w:t>
+            </w:r>
+            <w:r>
+              <w:rPr>
+                <w:rFonts w:ascii="Times New Roman" w:eastAsia="Times New Roman" w:hAnsi="Times New Roman" w:cs="Times New Roman"/>
+              </w:rPr>
+              <w:t xml:space="preserve">. They want their </w:t>
+            </w:r>
+            <w:r>
+              <w:rPr>
+                <w:rFonts w:ascii="Times New Roman" w:eastAsia="Times New Roman" w:hAnsi="Times New Roman" w:cs="Times New Roman"/>
+              </w:rPr>
+              <w:t xml:space="preserve">company to be the main place where customers go to when they want to find out more about a product, and eventually purchase it from their website.  They also state that they welcome diversity within their company, employing workers from a wide variety of backgrounds including culture, education, as well as professional and </w:t>
+            </w:r>
+            <w:r>
+              <w:rPr>
+                <w:rFonts w:ascii="Times New Roman" w:eastAsia="Times New Roman" w:hAnsi="Times New Roman" w:cs="Times New Roman"/>
+              </w:rPr>
+              <w:lastRenderedPageBreak/>
+              <w:t>life experience.</w:t>
             </w:r>
           </w:p>
         </w:tc>
@@ -3152,7 +3473,22 @@
               <w:rPr>
                 <w:rFonts w:ascii="Times New Roman" w:eastAsia="Times New Roman" w:hAnsi="Times New Roman" w:cs="Times New Roman"/>
               </w:rPr>
-              <w:t xml:space="preserve"> </w:t>
+              <w:lastRenderedPageBreak/>
+              <w:t xml:space="preserve">The mission statement </w:t>
+            </w:r>
+            <w:proofErr w:type="gramStart"/>
+            <w:r>
+              <w:rPr>
+                <w:rFonts w:ascii="Times New Roman" w:eastAsia="Times New Roman" w:hAnsi="Times New Roman" w:cs="Times New Roman"/>
+              </w:rPr>
+              <w:t>in particular really</w:t>
+            </w:r>
+            <w:proofErr w:type="gramEnd"/>
+            <w:r>
+              <w:rPr>
+                <w:rFonts w:ascii="Times New Roman" w:eastAsia="Times New Roman" w:hAnsi="Times New Roman" w:cs="Times New Roman"/>
+              </w:rPr>
+              <w:t xml:space="preserve"> interested me since it gives off a competitive aspect of the company where they want to be the best in the market. Competition is an important driving motivator for me in a workplace and coupled with the fact that they have a diverse team of employees offering various positions based on their background really interests me in a career there. </w:t>
             </w:r>
           </w:p>
         </w:tc>
@@ -3180,6 +3516,30 @@
                 <w:rFonts w:ascii="Times New Roman" w:eastAsia="Times New Roman" w:hAnsi="Times New Roman" w:cs="Times New Roman"/>
               </w:rPr>
             </w:pPr>
+            <w:r>
+              <w:rPr>
+                <w:rFonts w:ascii="Times New Roman" w:eastAsia="Times New Roman" w:hAnsi="Times New Roman" w:cs="Times New Roman"/>
+              </w:rPr>
+              <w:t>While there is no information regarding the number of employees working at the Amazon location in Minneapolis, over all the company employees around 5</w:t>
+            </w:r>
+            <w:r>
+              <w:rPr>
+                <w:rFonts w:ascii="Times New Roman" w:eastAsia="Times New Roman" w:hAnsi="Times New Roman" w:cs="Times New Roman"/>
+              </w:rPr>
+              <w:t>66</w:t>
+            </w:r>
+            <w:r>
+              <w:rPr>
+                <w:rFonts w:ascii="Times New Roman" w:eastAsia="Times New Roman" w:hAnsi="Times New Roman" w:cs="Times New Roman"/>
+              </w:rPr>
+              <w:t xml:space="preserve">,000 people, holding the number 2 spot as the second largest private employer in the United States. This number is not at all surprising since </w:t>
+            </w:r>
+            <w:r>
+              <w:rPr>
+                <w:rFonts w:ascii="Times New Roman" w:eastAsia="Times New Roman" w:hAnsi="Times New Roman" w:cs="Times New Roman"/>
+              </w:rPr>
+              <w:t>Amazon is an extremely far reaching company, yet I wouldn’t be surprised if the number of employees working on their backend systems was closer to that of google since most of their employees work in the business and marketing side of Amazon. Because of this, the company still interests me in a career working there.</w:t>
+            </w:r>
           </w:p>
         </w:tc>
       </w:tr>
@@ -3220,6 +3580,12 @@
               </w:rPr>
               <w:t>5</w:t>
             </w:r>
+            <w:r>
+              <w:rPr>
+                <w:color w:val="980000"/>
+              </w:rPr>
+              <w:t xml:space="preserve"> Intel Headquarters in Santa Clara, California</w:t>
+            </w:r>
           </w:p>
           <w:p>
             <w:pPr>
@@ -3330,7 +3696,13 @@
               <w:rPr>
                 <w:rFonts w:ascii="Times New Roman" w:eastAsia="Times New Roman" w:hAnsi="Times New Roman" w:cs="Times New Roman"/>
               </w:rPr>
-              <w:t xml:space="preserve"> </w:t>
+              <w:t>Intel is a semiconductor manufacturing company that supplies processers for various manufacturers such as Apple, Lenovo, HP, and Dell. They also develop motherboard chipsets</w:t>
+            </w:r>
+            <w:r>
+              <w:rPr>
+                <w:rFonts w:ascii="Times New Roman" w:eastAsia="Times New Roman" w:hAnsi="Times New Roman" w:cs="Times New Roman"/>
+              </w:rPr>
+              <w:t>, graphics chips, embedded processers, and a multitude of other devices related to communications and computing.</w:t>
             </w:r>
           </w:p>
           <w:p>
@@ -3430,7 +3802,91 @@
               <w:rPr>
                 <w:rFonts w:ascii="Times New Roman" w:eastAsia="Times New Roman" w:hAnsi="Times New Roman" w:cs="Times New Roman"/>
               </w:rPr>
-              <w:t xml:space="preserve"> </w:t>
+              <w:t>1- OS Software Engineer</w:t>
+            </w:r>
+          </w:p>
+          <w:p>
+            <w:pPr>
+              <w:pBdr>
+                <w:top w:val="nil"/>
+                <w:left w:val="nil"/>
+                <w:bottom w:val="nil"/>
+                <w:right w:val="nil"/>
+                <w:between w:val="nil"/>
+              </w:pBdr>
+              <w:spacing w:before="100" w:after="100"/>
+              <w:rPr>
+                <w:rFonts w:ascii="Times New Roman" w:eastAsia="Times New Roman" w:hAnsi="Times New Roman" w:cs="Times New Roman"/>
+              </w:rPr>
+            </w:pPr>
+            <w:r>
+              <w:rPr>
+                <w:rFonts w:ascii="Times New Roman" w:eastAsia="Times New Roman" w:hAnsi="Times New Roman" w:cs="Times New Roman"/>
+              </w:rPr>
+              <w:t>Description: Research, analysis, and development of technologies aimed at enhancing Microsoft operating systems, evaluating system anomalies for Intel processers, as well as implementing optimized algorithms for Windows OS Storage/Memory</w:t>
+            </w:r>
+          </w:p>
+          <w:p>
+            <w:pPr>
+              <w:pBdr>
+                <w:top w:val="nil"/>
+                <w:left w:val="nil"/>
+                <w:bottom w:val="nil"/>
+                <w:right w:val="nil"/>
+                <w:between w:val="nil"/>
+              </w:pBdr>
+              <w:spacing w:before="100" w:after="100"/>
+              <w:rPr>
+                <w:rFonts w:ascii="Times New Roman" w:eastAsia="Times New Roman" w:hAnsi="Times New Roman" w:cs="Times New Roman"/>
+              </w:rPr>
+            </w:pPr>
+            <w:r>
+              <w:rPr>
+                <w:rFonts w:ascii="Times New Roman" w:eastAsia="Times New Roman" w:hAnsi="Times New Roman" w:cs="Times New Roman"/>
+              </w:rPr>
+              <w:t>I am currently unqualified to apply for this position</w:t>
+            </w:r>
+          </w:p>
+          <w:p>
+            <w:pPr>
+              <w:pBdr>
+                <w:top w:val="nil"/>
+                <w:left w:val="nil"/>
+                <w:bottom w:val="nil"/>
+                <w:right w:val="nil"/>
+                <w:between w:val="nil"/>
+              </w:pBdr>
+              <w:spacing w:before="100" w:after="100"/>
+              <w:rPr>
+                <w:rFonts w:ascii="Times New Roman" w:eastAsia="Times New Roman" w:hAnsi="Times New Roman" w:cs="Times New Roman"/>
+              </w:rPr>
+            </w:pPr>
+            <w:r>
+              <w:rPr>
+                <w:rFonts w:ascii="Times New Roman" w:eastAsia="Times New Roman" w:hAnsi="Times New Roman" w:cs="Times New Roman"/>
+              </w:rPr>
+              <w:t>2- Network Software Engineer</w:t>
+            </w:r>
+          </w:p>
+          <w:p>
+            <w:pPr>
+              <w:pBdr>
+                <w:top w:val="nil"/>
+                <w:left w:val="nil"/>
+                <w:bottom w:val="nil"/>
+                <w:right w:val="nil"/>
+                <w:between w:val="nil"/>
+              </w:pBdr>
+              <w:spacing w:before="100" w:after="100"/>
+              <w:rPr>
+                <w:rFonts w:ascii="Times New Roman" w:eastAsia="Times New Roman" w:hAnsi="Times New Roman" w:cs="Times New Roman"/>
+              </w:rPr>
+            </w:pPr>
+            <w:r>
+              <w:rPr>
+                <w:rFonts w:ascii="Times New Roman" w:eastAsia="Times New Roman" w:hAnsi="Times New Roman" w:cs="Times New Roman"/>
+              </w:rPr>
+              <w:t>Description: Performing network product design and development, developing new subprograms as well as enhancing existing software, and developing or executing project plans, budgets, and scheduling for work documentation</w:t>
             </w:r>
           </w:p>
         </w:tc>
@@ -3467,7 +3923,161 @@
               <w:rPr>
                 <w:rFonts w:ascii="Times New Roman" w:eastAsia="Times New Roman" w:hAnsi="Times New Roman" w:cs="Times New Roman"/>
               </w:rPr>
-              <w:t xml:space="preserve"> </w:t>
+              <w:t>According to their website, Intel’s mission is “to bring smart, connected devices to every person on earth”. They specifically state that their values include:</w:t>
+            </w:r>
+          </w:p>
+          <w:p>
+            <w:pPr>
+              <w:pBdr>
+                <w:top w:val="nil"/>
+                <w:left w:val="nil"/>
+                <w:bottom w:val="nil"/>
+                <w:right w:val="nil"/>
+                <w:between w:val="nil"/>
+              </w:pBdr>
+              <w:spacing w:before="100" w:after="100"/>
+              <w:rPr>
+                <w:rFonts w:ascii="Times New Roman" w:eastAsia="Times New Roman" w:hAnsi="Times New Roman" w:cs="Times New Roman"/>
+              </w:rPr>
+            </w:pPr>
+            <w:r>
+              <w:rPr>
+                <w:rFonts w:ascii="Times New Roman" w:eastAsia="Times New Roman" w:hAnsi="Times New Roman" w:cs="Times New Roman"/>
+              </w:rPr>
+              <w:t>1- Quality</w:t>
+            </w:r>
+          </w:p>
+          <w:p>
+            <w:pPr>
+              <w:pBdr>
+                <w:top w:val="nil"/>
+                <w:left w:val="nil"/>
+                <w:bottom w:val="nil"/>
+                <w:right w:val="nil"/>
+                <w:between w:val="nil"/>
+              </w:pBdr>
+              <w:spacing w:before="100" w:after="100"/>
+              <w:rPr>
+                <w:rFonts w:ascii="Times New Roman" w:eastAsia="Times New Roman" w:hAnsi="Times New Roman" w:cs="Times New Roman"/>
+              </w:rPr>
+            </w:pPr>
+            <w:r>
+              <w:rPr>
+                <w:rFonts w:ascii="Times New Roman" w:eastAsia="Times New Roman" w:hAnsi="Times New Roman" w:cs="Times New Roman"/>
+              </w:rPr>
+              <w:t>2-Risk Taking</w:t>
+            </w:r>
+          </w:p>
+          <w:p>
+            <w:pPr>
+              <w:pBdr>
+                <w:top w:val="nil"/>
+                <w:left w:val="nil"/>
+                <w:bottom w:val="nil"/>
+                <w:right w:val="nil"/>
+                <w:between w:val="nil"/>
+              </w:pBdr>
+              <w:spacing w:before="100" w:after="100"/>
+              <w:rPr>
+                <w:rFonts w:ascii="Times New Roman" w:eastAsia="Times New Roman" w:hAnsi="Times New Roman" w:cs="Times New Roman"/>
+              </w:rPr>
+            </w:pPr>
+            <w:r>
+              <w:rPr>
+                <w:rFonts w:ascii="Times New Roman" w:eastAsia="Times New Roman" w:hAnsi="Times New Roman" w:cs="Times New Roman"/>
+              </w:rPr>
+              <w:t>3-An inclusive place to work</w:t>
+            </w:r>
+          </w:p>
+          <w:p>
+            <w:pPr>
+              <w:pBdr>
+                <w:top w:val="nil"/>
+                <w:left w:val="nil"/>
+                <w:bottom w:val="nil"/>
+                <w:right w:val="nil"/>
+                <w:between w:val="nil"/>
+              </w:pBdr>
+              <w:spacing w:before="100" w:after="100"/>
+              <w:rPr>
+                <w:rFonts w:ascii="Times New Roman" w:eastAsia="Times New Roman" w:hAnsi="Times New Roman" w:cs="Times New Roman"/>
+              </w:rPr>
+            </w:pPr>
+            <w:r>
+              <w:rPr>
+                <w:rFonts w:ascii="Times New Roman" w:eastAsia="Times New Roman" w:hAnsi="Times New Roman" w:cs="Times New Roman"/>
+              </w:rPr>
+              <w:t>4- Discipline</w:t>
+            </w:r>
+          </w:p>
+          <w:p>
+            <w:pPr>
+              <w:pBdr>
+                <w:top w:val="nil"/>
+                <w:left w:val="nil"/>
+                <w:bottom w:val="nil"/>
+                <w:right w:val="nil"/>
+                <w:between w:val="nil"/>
+              </w:pBdr>
+              <w:spacing w:before="100" w:after="100"/>
+              <w:rPr>
+                <w:rFonts w:ascii="Times New Roman" w:eastAsia="Times New Roman" w:hAnsi="Times New Roman" w:cs="Times New Roman"/>
+              </w:rPr>
+            </w:pPr>
+            <w:r>
+              <w:rPr>
+                <w:rFonts w:ascii="Times New Roman" w:eastAsia="Times New Roman" w:hAnsi="Times New Roman" w:cs="Times New Roman"/>
+              </w:rPr>
+              <w:t>5- Customer orientation</w:t>
+            </w:r>
+          </w:p>
+          <w:p>
+            <w:pPr>
+              <w:pBdr>
+                <w:top w:val="nil"/>
+                <w:left w:val="nil"/>
+                <w:bottom w:val="nil"/>
+                <w:right w:val="nil"/>
+                <w:between w:val="nil"/>
+              </w:pBdr>
+              <w:spacing w:before="100" w:after="100"/>
+              <w:rPr>
+                <w:rFonts w:ascii="Times New Roman" w:eastAsia="Times New Roman" w:hAnsi="Times New Roman" w:cs="Times New Roman"/>
+              </w:rPr>
+            </w:pPr>
+            <w:r>
+              <w:rPr>
+                <w:rFonts w:ascii="Times New Roman" w:eastAsia="Times New Roman" w:hAnsi="Times New Roman" w:cs="Times New Roman"/>
+              </w:rPr>
+              <w:t>6- Results Orientation</w:t>
+            </w:r>
+          </w:p>
+          <w:p>
+            <w:pPr>
+              <w:pBdr>
+                <w:top w:val="nil"/>
+                <w:left w:val="nil"/>
+                <w:bottom w:val="nil"/>
+                <w:right w:val="nil"/>
+                <w:between w:val="nil"/>
+              </w:pBdr>
+              <w:spacing w:before="100" w:after="100"/>
+              <w:rPr>
+                <w:rFonts w:ascii="Times New Roman" w:eastAsia="Times New Roman" w:hAnsi="Times New Roman" w:cs="Times New Roman"/>
+              </w:rPr>
+            </w:pPr>
+            <w:r>
+              <w:rPr>
+                <w:rFonts w:ascii="Times New Roman" w:eastAsia="Times New Roman" w:hAnsi="Times New Roman" w:cs="Times New Roman"/>
+              </w:rPr>
+              <w:t xml:space="preserve">They also state that the company invests in every employee and that the work they are doing is something they can be proud of, helping them to </w:t>
+            </w:r>
+            <w:r>
+              <w:rPr>
+                <w:rFonts w:ascii="Times New Roman" w:eastAsia="Times New Roman" w:hAnsi="Times New Roman" w:cs="Times New Roman"/>
+              </w:rPr>
+              <w:lastRenderedPageBreak/>
+              <w:t>grow and make a positive impact on the world.</w:t>
             </w:r>
           </w:p>
         </w:tc>
@@ -3505,7 +4115,28 @@
               <w:rPr>
                 <w:rFonts w:ascii="Times New Roman" w:eastAsia="Times New Roman" w:hAnsi="Times New Roman" w:cs="Times New Roman"/>
               </w:rPr>
-              <w:t xml:space="preserve"> </w:t>
+              <w:lastRenderedPageBreak/>
+              <w:t xml:space="preserve">The ideal of bringing technology to everyone on earth is something that resonate deeply with me, because there are many parts of the world that </w:t>
+            </w:r>
+            <w:proofErr w:type="gramStart"/>
+            <w:r>
+              <w:rPr>
+                <w:rFonts w:ascii="Times New Roman" w:eastAsia="Times New Roman" w:hAnsi="Times New Roman" w:cs="Times New Roman"/>
+              </w:rPr>
+              <w:t>is in need of</w:t>
+            </w:r>
+            <w:proofErr w:type="gramEnd"/>
+            <w:r>
+              <w:rPr>
+                <w:rFonts w:ascii="Times New Roman" w:eastAsia="Times New Roman" w:hAnsi="Times New Roman" w:cs="Times New Roman"/>
+              </w:rPr>
+              <w:t xml:space="preserve"> technology that can better their lives as well as </w:t>
+            </w:r>
+            <w:r>
+              <w:rPr>
+                <w:rFonts w:ascii="Times New Roman" w:eastAsia="Times New Roman" w:hAnsi="Times New Roman" w:cs="Times New Roman"/>
+              </w:rPr>
+              <w:t>grow the resources of an area through the distribution of this technology. Not only that, but their statement regarding their investment in the personal growth of their employees is also something that interests me, seeing as how it describes an environment that cares about their people and see them as more than just another worker.</w:t>
             </w:r>
           </w:p>
         </w:tc>
@@ -3533,6 +4164,14 @@
                 <w:rFonts w:ascii="Times New Roman" w:eastAsia="Times New Roman" w:hAnsi="Times New Roman" w:cs="Times New Roman"/>
               </w:rPr>
             </w:pPr>
+            <w:r>
+              <w:rPr>
+                <w:rFonts w:ascii="Times New Roman" w:eastAsia="Times New Roman" w:hAnsi="Times New Roman" w:cs="Times New Roman"/>
+              </w:rPr>
+              <w:t>Overall, Intel Hires around 102,700 people in a multitude of locations. While this is a large number, most of it is due to the manufacturing side of the company rather than the system implementations department. In addition, their systems division has many subdivisions where smaller teams of employees work on different aspects of the company, and because of this the large amount of people working overall for the company does not put me off.</w:t>
+            </w:r>
+            <w:bookmarkStart w:id="1" w:name="_GoBack"/>
+            <w:bookmarkEnd w:id="1"/>
           </w:p>
         </w:tc>
       </w:tr>
@@ -3794,6 +4433,95 @@
     </w:lvl>
   </w:abstractNum>
   <w:abstractNum w:abstractNumId="1" w15:restartNumberingAfterBreak="0">
+    <w:nsid w:val="0E051A2E"/>
+    <w:multiLevelType w:val="hybridMultilevel"/>
+    <w:tmpl w:val="B28ACF04"/>
+    <w:lvl w:ilvl="0" w:tplc="C254B50A">
+      <w:start w:val="1"/>
+      <w:numFmt w:val="decimal"/>
+      <w:lvlText w:val="%1-"/>
+      <w:lvlJc w:val="left"/>
+      <w:pPr>
+        <w:ind w:left="720" w:hanging="360"/>
+      </w:pPr>
+      <w:rPr>
+        <w:rFonts w:hint="default"/>
+      </w:rPr>
+    </w:lvl>
+    <w:lvl w:ilvl="1" w:tplc="04090019" w:tentative="1">
+      <w:start w:val="1"/>
+      <w:numFmt w:val="lowerLetter"/>
+      <w:lvlText w:val="%2."/>
+      <w:lvlJc w:val="left"/>
+      <w:pPr>
+        <w:ind w:left="1440" w:hanging="360"/>
+      </w:pPr>
+    </w:lvl>
+    <w:lvl w:ilvl="2" w:tplc="0409001B" w:tentative="1">
+      <w:start w:val="1"/>
+      <w:numFmt w:val="lowerRoman"/>
+      <w:lvlText w:val="%3."/>
+      <w:lvlJc w:val="right"/>
+      <w:pPr>
+        <w:ind w:left="2160" w:hanging="180"/>
+      </w:pPr>
+    </w:lvl>
+    <w:lvl w:ilvl="3" w:tplc="0409000F" w:tentative="1">
+      <w:start w:val="1"/>
+      <w:numFmt w:val="decimal"/>
+      <w:lvlText w:val="%4."/>
+      <w:lvlJc w:val="left"/>
+      <w:pPr>
+        <w:ind w:left="2880" w:hanging="360"/>
+      </w:pPr>
+    </w:lvl>
+    <w:lvl w:ilvl="4" w:tplc="04090019" w:tentative="1">
+      <w:start w:val="1"/>
+      <w:numFmt w:val="lowerLetter"/>
+      <w:lvlText w:val="%5."/>
+      <w:lvlJc w:val="left"/>
+      <w:pPr>
+        <w:ind w:left="3600" w:hanging="360"/>
+      </w:pPr>
+    </w:lvl>
+    <w:lvl w:ilvl="5" w:tplc="0409001B" w:tentative="1">
+      <w:start w:val="1"/>
+      <w:numFmt w:val="lowerRoman"/>
+      <w:lvlText w:val="%6."/>
+      <w:lvlJc w:val="right"/>
+      <w:pPr>
+        <w:ind w:left="4320" w:hanging="180"/>
+      </w:pPr>
+    </w:lvl>
+    <w:lvl w:ilvl="6" w:tplc="0409000F" w:tentative="1">
+      <w:start w:val="1"/>
+      <w:numFmt w:val="decimal"/>
+      <w:lvlText w:val="%7."/>
+      <w:lvlJc w:val="left"/>
+      <w:pPr>
+        <w:ind w:left="5040" w:hanging="360"/>
+      </w:pPr>
+    </w:lvl>
+    <w:lvl w:ilvl="7" w:tplc="04090019" w:tentative="1">
+      <w:start w:val="1"/>
+      <w:numFmt w:val="lowerLetter"/>
+      <w:lvlText w:val="%8."/>
+      <w:lvlJc w:val="left"/>
+      <w:pPr>
+        <w:ind w:left="5760" w:hanging="360"/>
+      </w:pPr>
+    </w:lvl>
+    <w:lvl w:ilvl="8" w:tplc="0409001B" w:tentative="1">
+      <w:start w:val="1"/>
+      <w:numFmt w:val="lowerRoman"/>
+      <w:lvlText w:val="%9."/>
+      <w:lvlJc w:val="right"/>
+      <w:pPr>
+        <w:ind w:left="6480" w:hanging="180"/>
+      </w:pPr>
+    </w:lvl>
+  </w:abstractNum>
+  <w:abstractNum w:abstractNumId="2" w15:restartNumberingAfterBreak="0">
     <w:nsid w:val="1A446B45"/>
     <w:multiLevelType w:val="multilevel"/>
     <w:tmpl w:val="04940622"/>
@@ -3906,7 +4634,7 @@
       </w:rPr>
     </w:lvl>
   </w:abstractNum>
-  <w:abstractNum w:abstractNumId="2" w15:restartNumberingAfterBreak="0">
+  <w:abstractNum w:abstractNumId="3" w15:restartNumberingAfterBreak="0">
     <w:nsid w:val="21475B49"/>
     <w:multiLevelType w:val="multilevel"/>
     <w:tmpl w:val="8D382776"/>
@@ -4019,7 +4747,7 @@
       </w:rPr>
     </w:lvl>
   </w:abstractNum>
-  <w:abstractNum w:abstractNumId="3" w15:restartNumberingAfterBreak="0">
+  <w:abstractNum w:abstractNumId="4" w15:restartNumberingAfterBreak="0">
     <w:nsid w:val="3F4A4847"/>
     <w:multiLevelType w:val="hybridMultilevel"/>
     <w:tmpl w:val="6F301F80"/>
@@ -4108,17 +4836,112 @@
       </w:pPr>
     </w:lvl>
   </w:abstractNum>
+  <w:abstractNum w:abstractNumId="5" w15:restartNumberingAfterBreak="0">
+    <w:nsid w:val="6EDF1DDE"/>
+    <w:multiLevelType w:val="hybridMultilevel"/>
+    <w:tmpl w:val="9AC4C928"/>
+    <w:lvl w:ilvl="0" w:tplc="C9DC933A">
+      <w:start w:val="1"/>
+      <w:numFmt w:val="decimal"/>
+      <w:lvlText w:val="%1-"/>
+      <w:lvlJc w:val="left"/>
+      <w:pPr>
+        <w:ind w:left="414" w:hanging="360"/>
+      </w:pPr>
+      <w:rPr>
+        <w:rFonts w:hint="default"/>
+      </w:rPr>
+    </w:lvl>
+    <w:lvl w:ilvl="1" w:tplc="04090019" w:tentative="1">
+      <w:start w:val="1"/>
+      <w:numFmt w:val="lowerLetter"/>
+      <w:lvlText w:val="%2."/>
+      <w:lvlJc w:val="left"/>
+      <w:pPr>
+        <w:ind w:left="1134" w:hanging="360"/>
+      </w:pPr>
+    </w:lvl>
+    <w:lvl w:ilvl="2" w:tplc="0409001B" w:tentative="1">
+      <w:start w:val="1"/>
+      <w:numFmt w:val="lowerRoman"/>
+      <w:lvlText w:val="%3."/>
+      <w:lvlJc w:val="right"/>
+      <w:pPr>
+        <w:ind w:left="1854" w:hanging="180"/>
+      </w:pPr>
+    </w:lvl>
+    <w:lvl w:ilvl="3" w:tplc="0409000F" w:tentative="1">
+      <w:start w:val="1"/>
+      <w:numFmt w:val="decimal"/>
+      <w:lvlText w:val="%4."/>
+      <w:lvlJc w:val="left"/>
+      <w:pPr>
+        <w:ind w:left="2574" w:hanging="360"/>
+      </w:pPr>
+    </w:lvl>
+    <w:lvl w:ilvl="4" w:tplc="04090019" w:tentative="1">
+      <w:start w:val="1"/>
+      <w:numFmt w:val="lowerLetter"/>
+      <w:lvlText w:val="%5."/>
+      <w:lvlJc w:val="left"/>
+      <w:pPr>
+        <w:ind w:left="3294" w:hanging="360"/>
+      </w:pPr>
+    </w:lvl>
+    <w:lvl w:ilvl="5" w:tplc="0409001B" w:tentative="1">
+      <w:start w:val="1"/>
+      <w:numFmt w:val="lowerRoman"/>
+      <w:lvlText w:val="%6."/>
+      <w:lvlJc w:val="right"/>
+      <w:pPr>
+        <w:ind w:left="4014" w:hanging="180"/>
+      </w:pPr>
+    </w:lvl>
+    <w:lvl w:ilvl="6" w:tplc="0409000F" w:tentative="1">
+      <w:start w:val="1"/>
+      <w:numFmt w:val="decimal"/>
+      <w:lvlText w:val="%7."/>
+      <w:lvlJc w:val="left"/>
+      <w:pPr>
+        <w:ind w:left="4734" w:hanging="360"/>
+      </w:pPr>
+    </w:lvl>
+    <w:lvl w:ilvl="7" w:tplc="04090019" w:tentative="1">
+      <w:start w:val="1"/>
+      <w:numFmt w:val="lowerLetter"/>
+      <w:lvlText w:val="%8."/>
+      <w:lvlJc w:val="left"/>
+      <w:pPr>
+        <w:ind w:left="5454" w:hanging="360"/>
+      </w:pPr>
+    </w:lvl>
+    <w:lvl w:ilvl="8" w:tplc="0409001B" w:tentative="1">
+      <w:start w:val="1"/>
+      <w:numFmt w:val="lowerRoman"/>
+      <w:lvlText w:val="%9."/>
+      <w:lvlJc w:val="right"/>
+      <w:pPr>
+        <w:ind w:left="6174" w:hanging="180"/>
+      </w:pPr>
+    </w:lvl>
+  </w:abstractNum>
   <w:num w:numId="1">
+    <w:abstractNumId w:val="3"/>
+  </w:num>
+  <w:num w:numId="2">
     <w:abstractNumId w:val="2"/>
   </w:num>
-  <w:num w:numId="2">
-    <w:abstractNumId w:val="1"/>
-  </w:num>
   <w:num w:numId="3">
-    <w:abstractNumId w:val="3"/>
+    <w:abstractNumId w:val="4"/>
   </w:num>
   <w:num w:numId="4">
     <w:abstractNumId w:val="0"/>
+  </w:num>
+  <w:num w:numId="5">
+    <w:abstractNumId w:val="5"/>
+  </w:num>
+  <w:num w:numId="6">
+    <w:abstractNumId w:val="1"/>
   </w:num>
 </w:numbering>
 </file>
@@ -4636,7 +5459,6 @@
   <w:style w:type="character" w:default="1" w:styleId="DefaultParagraphFont">
     <w:name w:val="Default Paragraph Font"/>
     <w:uiPriority w:val="1"/>
-    <w:semiHidden/>
     <w:unhideWhenUsed/>
   </w:style>
   <w:style w:type="table" w:default="1" w:styleId="TableNormal">

</xml_diff>